<commit_message>
Conversion mcd merise 85%
</commit_message>
<xml_diff>
--- a/docs/DOCX_Trunk/Doc_Conversion_MCD_MERISE.docx
+++ b/docs/DOCX_Trunk/Doc_Conversion_MCD_MERISE.docx
@@ -477,59 +477,1145 @@
     <w:p>
       <w:pPr>
         <w:pStyle w:val="Standard"/>
-        <w:jc w:val="both"/>
-        <w:rPr>
-          <w:b/>
-          <w:bCs/>
-          <w:sz w:val="28"/>
-          <w:szCs w:val="28"/>
-          <w:u w:val="single"/>
-        </w:rPr>
-      </w:pPr>
-    </w:p>
-    <w:p>
-      <w:pPr>
-        <w:pStyle w:val="Standard"/>
-        <w:jc w:val="both"/>
-        <w:rPr>
-          <w:b/>
-          <w:bCs/>
-          <w:sz w:val="28"/>
-          <w:szCs w:val="28"/>
-          <w:u w:val="single"/>
-        </w:rPr>
-      </w:pPr>
-    </w:p>
-    <w:p>
-      <w:pPr>
-        <w:pStyle w:val="Standard"/>
-        <w:jc w:val="both"/>
-        <w:rPr>
-          <w:b/>
-          <w:bCs/>
-          <w:sz w:val="28"/>
-          <w:szCs w:val="28"/>
-          <w:u w:val="single"/>
-        </w:rPr>
-      </w:pPr>
-    </w:p>
-    <w:p>
-      <w:pPr>
-        <w:pStyle w:val="Standard"/>
-        <w:jc w:val="both"/>
-        <w:rPr>
-          <w:b/>
-          <w:bCs/>
-          <w:sz w:val="28"/>
-          <w:szCs w:val="28"/>
-          <w:u w:val="single"/>
-        </w:rPr>
-      </w:pPr>
-    </w:p>
-    <w:p>
-      <w:pPr>
-        <w:pStyle w:val="Standard"/>
-        <w:jc w:val="both"/>
+        <w:ind w:left="360"/>
+        <w:jc w:val="both"/>
+        <w:rPr>
+          <w:rFonts w:asciiTheme="minorHAnsi" w:hAnsiTheme="minorHAnsi" w:cstheme="minorHAnsi"/>
+          <w:b/>
+          <w:bCs/>
+          <w:sz w:val="28"/>
+          <w:szCs w:val="28"/>
+          <w:u w:val="single"/>
+          <w:lang w:val="fr-FR"/>
+        </w:rPr>
+      </w:pPr>
+    </w:p>
+    <w:p>
+      <w:pPr>
+        <w:pStyle w:val="Standard"/>
+        <w:jc w:val="both"/>
+        <w:rPr>
+          <w:b/>
+          <w:bCs/>
+          <w:sz w:val="28"/>
+          <w:szCs w:val="28"/>
+          <w:u w:val="single"/>
+        </w:rPr>
+      </w:pPr>
+    </w:p>
+    <w:p>
+      <w:pPr>
+        <w:pStyle w:val="Standard"/>
+        <w:jc w:val="both"/>
+        <w:rPr>
+          <w:lang w:val="fr-FR"/>
+        </w:rPr>
+      </w:pPr>
+      <w:r>
+        <w:rPr>
+          <w:b/>
+          <w:bCs/>
+          <w:sz w:val="28"/>
+          <w:szCs w:val="28"/>
+          <w:lang w:val="fr-FR"/>
+        </w:rPr>
+        <w:t>Appartement</w:t>
+      </w:r>
+      <w:r>
+        <w:rPr>
+          <w:sz w:val="28"/>
+          <w:szCs w:val="28"/>
+          <w:lang w:val="fr-FR"/>
+        </w:rPr>
+        <w:t xml:space="preserve"> </w:t>
+      </w:r>
+      <w:r>
+        <w:rPr>
+          <w:lang w:val="fr-FR"/>
+        </w:rPr>
+        <w:t xml:space="preserve">: Cette entité serait un document avec les attributs suivants : _id, </w:t>
+      </w:r>
+      <w:proofErr w:type="spellStart"/>
+      <w:r>
+        <w:rPr>
+          <w:lang w:val="fr-FR"/>
+        </w:rPr>
+        <w:t>price</w:t>
+      </w:r>
+      <w:proofErr w:type="spellEnd"/>
+      <w:r>
+        <w:rPr>
+          <w:lang w:val="fr-FR"/>
+        </w:rPr>
+        <w:t xml:space="preserve">, location, </w:t>
+      </w:r>
+      <w:proofErr w:type="spellStart"/>
+      <w:r>
+        <w:rPr>
+          <w:lang w:val="fr-FR"/>
+        </w:rPr>
+        <w:t>numberOfRooms</w:t>
+      </w:r>
+      <w:proofErr w:type="spellEnd"/>
+      <w:r>
+        <w:rPr>
+          <w:lang w:val="fr-FR"/>
+        </w:rPr>
+        <w:t xml:space="preserve">, </w:t>
+      </w:r>
+      <w:proofErr w:type="spellStart"/>
+      <w:r>
+        <w:rPr>
+          <w:lang w:val="fr-FR"/>
+        </w:rPr>
+        <w:t>numberOfBathrooms</w:t>
+      </w:r>
+      <w:proofErr w:type="spellEnd"/>
+      <w:r>
+        <w:rPr>
+          <w:lang w:val="fr-FR"/>
+        </w:rPr>
+        <w:t>, _class.</w:t>
+      </w:r>
+    </w:p>
+    <w:p>
+      <w:pPr>
+        <w:pStyle w:val="Standard"/>
+        <w:jc w:val="both"/>
+        <w:rPr>
+          <w:lang w:val="fr-FR"/>
+        </w:rPr>
+      </w:pPr>
+    </w:p>
+    <w:p>
+      <w:pPr>
+        <w:pStyle w:val="Standard"/>
+        <w:jc w:val="both"/>
+        <w:rPr>
+          <w:lang w:val="fr-FR"/>
+        </w:rPr>
+      </w:pPr>
+      <w:r>
+        <w:rPr>
+          <w:lang w:val="fr-FR"/>
+        </w:rPr>
+        <w:t>Exemple de document en JSON :</w:t>
+      </w:r>
+    </w:p>
+    <w:p>
+      <w:pPr>
+        <w:pStyle w:val="Standard"/>
+        <w:jc w:val="both"/>
+        <w:rPr>
+          <w:b/>
+          <w:bCs/>
+          <w:sz w:val="28"/>
+          <w:szCs w:val="28"/>
+          <w:u w:val="single"/>
+        </w:rPr>
+      </w:pPr>
+    </w:p>
+    <w:p>
+      <w:pPr>
+        <w:pStyle w:val="Standard"/>
+        <w:jc w:val="both"/>
+        <w:rPr>
+          <w:b/>
+          <w:bCs/>
+          <w:sz w:val="28"/>
+          <w:szCs w:val="28"/>
+          <w:u w:val="single"/>
+        </w:rPr>
+      </w:pPr>
+      <w:r>
+        <w:rPr>
+          <w:b/>
+          <w:bCs/>
+          <w:sz w:val="28"/>
+          <w:szCs w:val="28"/>
+          <w:u w:val="single"/>
+        </w:rPr>
+        <w:drawing>
+          <wp:inline distT="0" distB="0" distL="0" distR="0" wp14:anchorId="1D4C31EA" wp14:editId="07151308">
+            <wp:extent cx="5686425" cy="2288164"/>
+            <wp:effectExtent l="0" t="0" r="0" b="0"/>
+            <wp:docPr id="1909183197" name="Image 1" descr="Une image contenant texte, capture d’écran, logiciel, affichage&#10;&#10;Description générée automatiquement"/>
+            <wp:cNvGraphicFramePr>
+              <a:graphicFrameLocks xmlns:a="http://schemas.openxmlformats.org/drawingml/2006/main" noChangeAspect="1"/>
+            </wp:cNvGraphicFramePr>
+            <a:graphic xmlns:a="http://schemas.openxmlformats.org/drawingml/2006/main">
+              <a:graphicData uri="http://schemas.openxmlformats.org/drawingml/2006/picture">
+                <pic:pic xmlns:pic="http://schemas.openxmlformats.org/drawingml/2006/picture">
+                  <pic:nvPicPr>
+                    <pic:cNvPr id="1909183197" name="Image 1" descr="Une image contenant texte, capture d’écran, logiciel, affichage&#10;&#10;Description générée automatiquement"/>
+                    <pic:cNvPicPr/>
+                  </pic:nvPicPr>
+                  <pic:blipFill>
+                    <a:blip r:embed="rId8"/>
+                    <a:stretch>
+                      <a:fillRect/>
+                    </a:stretch>
+                  </pic:blipFill>
+                  <pic:spPr>
+                    <a:xfrm>
+                      <a:off x="0" y="0"/>
+                      <a:ext cx="5703122" cy="2294883"/>
+                    </a:xfrm>
+                    <a:prstGeom prst="rect">
+                      <a:avLst/>
+                    </a:prstGeom>
+                  </pic:spPr>
+                </pic:pic>
+              </a:graphicData>
+            </a:graphic>
+          </wp:inline>
+        </w:drawing>
+      </w:r>
+    </w:p>
+    <w:p>
+      <w:pPr>
+        <w:pStyle w:val="Standard"/>
+        <w:jc w:val="both"/>
+        <w:rPr>
+          <w:b/>
+          <w:bCs/>
+          <w:sz w:val="28"/>
+          <w:szCs w:val="28"/>
+          <w:u w:val="single"/>
+        </w:rPr>
+      </w:pPr>
+    </w:p>
+    <w:p>
+      <w:pPr>
+        <w:pStyle w:val="Standard"/>
+        <w:jc w:val="both"/>
+        <w:rPr>
+          <w:b/>
+          <w:bCs/>
+          <w:sz w:val="28"/>
+          <w:szCs w:val="28"/>
+          <w:u w:val="single"/>
+          <w:lang w:val="fr-FR"/>
+        </w:rPr>
+      </w:pPr>
+    </w:p>
+    <w:p>
+      <w:pPr>
+        <w:pStyle w:val="Standard"/>
+        <w:jc w:val="both"/>
+        <w:rPr>
+          <w:b/>
+          <w:bCs/>
+          <w:sz w:val="28"/>
+          <w:szCs w:val="28"/>
+          <w:u w:val="single"/>
+          <w:lang w:val="fr-FR"/>
+        </w:rPr>
+      </w:pPr>
+    </w:p>
+    <w:p>
+      <w:pPr>
+        <w:pStyle w:val="Standard"/>
+        <w:jc w:val="both"/>
+        <w:rPr>
+          <w:lang w:val="fr-FR"/>
+        </w:rPr>
+      </w:pPr>
+      <w:r>
+        <w:rPr>
+          <w:b/>
+          <w:bCs/>
+          <w:sz w:val="28"/>
+          <w:szCs w:val="28"/>
+          <w:lang w:val="fr-FR"/>
+        </w:rPr>
+        <w:t>Clients</w:t>
+      </w:r>
+      <w:r>
+        <w:rPr>
+          <w:sz w:val="28"/>
+          <w:szCs w:val="28"/>
+          <w:lang w:val="fr-FR"/>
+        </w:rPr>
+        <w:t xml:space="preserve"> </w:t>
+      </w:r>
+      <w:r>
+        <w:rPr>
+          <w:lang w:val="fr-FR"/>
+        </w:rPr>
+        <w:t xml:space="preserve">: Cette entité serait un document avec les attributs suivants : _id, </w:t>
+      </w:r>
+      <w:proofErr w:type="gramStart"/>
+      <w:r>
+        <w:rPr>
+          <w:lang w:val="fr-FR"/>
+        </w:rPr>
+        <w:t>email</w:t>
+      </w:r>
+      <w:proofErr w:type="gramEnd"/>
+      <w:r>
+        <w:rPr>
+          <w:lang w:val="fr-FR"/>
+        </w:rPr>
+        <w:t xml:space="preserve">, </w:t>
+      </w:r>
+      <w:proofErr w:type="spellStart"/>
+      <w:r>
+        <w:rPr>
+          <w:lang w:val="fr-FR"/>
+        </w:rPr>
+        <w:t>password</w:t>
+      </w:r>
+      <w:proofErr w:type="spellEnd"/>
+      <w:r>
+        <w:rPr>
+          <w:lang w:val="fr-FR"/>
+        </w:rPr>
+        <w:t xml:space="preserve">, </w:t>
+      </w:r>
+      <w:proofErr w:type="spellStart"/>
+      <w:r>
+        <w:rPr>
+          <w:lang w:val="fr-FR"/>
+        </w:rPr>
+        <w:t>phoneNumber</w:t>
+      </w:r>
+      <w:proofErr w:type="spellEnd"/>
+      <w:r>
+        <w:rPr>
+          <w:lang w:val="fr-FR"/>
+        </w:rPr>
+        <w:t xml:space="preserve">, </w:t>
+      </w:r>
+      <w:proofErr w:type="spellStart"/>
+      <w:r>
+        <w:rPr>
+          <w:lang w:val="fr-FR"/>
+        </w:rPr>
+        <w:t>countryOfOrigin</w:t>
+      </w:r>
+      <w:proofErr w:type="spellEnd"/>
+      <w:r>
+        <w:rPr>
+          <w:lang w:val="fr-FR"/>
+        </w:rPr>
+        <w:t xml:space="preserve">, </w:t>
+      </w:r>
+      <w:proofErr w:type="spellStart"/>
+      <w:r>
+        <w:rPr>
+          <w:lang w:val="fr-FR"/>
+        </w:rPr>
+        <w:t>isVerified</w:t>
+      </w:r>
+      <w:proofErr w:type="spellEnd"/>
+      <w:r>
+        <w:rPr>
+          <w:lang w:val="fr-FR"/>
+        </w:rPr>
+        <w:t>, _class.</w:t>
+      </w:r>
+    </w:p>
+    <w:p>
+      <w:pPr>
+        <w:pStyle w:val="Standard"/>
+        <w:jc w:val="both"/>
+        <w:rPr>
+          <w:lang w:val="fr-FR"/>
+        </w:rPr>
+      </w:pPr>
+    </w:p>
+    <w:p>
+      <w:pPr>
+        <w:pStyle w:val="Standard"/>
+        <w:jc w:val="both"/>
+        <w:rPr>
+          <w:lang w:val="fr-FR"/>
+        </w:rPr>
+      </w:pPr>
+      <w:r>
+        <w:rPr>
+          <w:lang w:val="fr-FR"/>
+        </w:rPr>
+        <w:t>Exemple de document en JSON :</w:t>
+      </w:r>
+    </w:p>
+    <w:p>
+      <w:pPr>
+        <w:pStyle w:val="Standard"/>
+        <w:jc w:val="both"/>
+        <w:rPr>
+          <w:b/>
+          <w:bCs/>
+          <w:sz w:val="28"/>
+          <w:szCs w:val="28"/>
+          <w:u w:val="single"/>
+          <w:lang w:val="fr-FR"/>
+        </w:rPr>
+      </w:pPr>
+    </w:p>
+    <w:p>
+      <w:pPr>
+        <w:pStyle w:val="Standard"/>
+        <w:jc w:val="both"/>
+        <w:rPr>
+          <w:b/>
+          <w:bCs/>
+          <w:sz w:val="28"/>
+          <w:szCs w:val="28"/>
+          <w:u w:val="single"/>
+          <w:lang w:val="fr-FR"/>
+        </w:rPr>
+      </w:pPr>
+      <w:r>
+        <w:rPr>
+          <w:b/>
+          <w:bCs/>
+          <w:sz w:val="28"/>
+          <w:szCs w:val="28"/>
+          <w:u w:val="single"/>
+          <w:lang w:val="fr-FR"/>
+        </w:rPr>
+        <w:drawing>
+          <wp:inline distT="0" distB="0" distL="0" distR="0" wp14:anchorId="613EF5EE" wp14:editId="6D6B8EE7">
+            <wp:extent cx="5243513" cy="3200400"/>
+            <wp:effectExtent l="0" t="0" r="0" b="0"/>
+            <wp:docPr id="1781429997" name="Image 1" descr="Une image contenant texte, capture d’écran, logiciel, Police&#10;&#10;Description générée automatiquement"/>
+            <wp:cNvGraphicFramePr>
+              <a:graphicFrameLocks xmlns:a="http://schemas.openxmlformats.org/drawingml/2006/main" noChangeAspect="1"/>
+            </wp:cNvGraphicFramePr>
+            <a:graphic xmlns:a="http://schemas.openxmlformats.org/drawingml/2006/main">
+              <a:graphicData uri="http://schemas.openxmlformats.org/drawingml/2006/picture">
+                <pic:pic xmlns:pic="http://schemas.openxmlformats.org/drawingml/2006/picture">
+                  <pic:nvPicPr>
+                    <pic:cNvPr id="1781429997" name="Image 1" descr="Une image contenant texte, capture d’écran, logiciel, Police&#10;&#10;Description générée automatiquement"/>
+                    <pic:cNvPicPr/>
+                  </pic:nvPicPr>
+                  <pic:blipFill>
+                    <a:blip r:embed="rId9"/>
+                    <a:stretch>
+                      <a:fillRect/>
+                    </a:stretch>
+                  </pic:blipFill>
+                  <pic:spPr>
+                    <a:xfrm>
+                      <a:off x="0" y="0"/>
+                      <a:ext cx="5253340" cy="3206398"/>
+                    </a:xfrm>
+                    <a:prstGeom prst="rect">
+                      <a:avLst/>
+                    </a:prstGeom>
+                  </pic:spPr>
+                </pic:pic>
+              </a:graphicData>
+            </a:graphic>
+          </wp:inline>
+        </w:drawing>
+      </w:r>
+    </w:p>
+    <w:p>
+      <w:pPr>
+        <w:pStyle w:val="Standard"/>
+        <w:jc w:val="both"/>
+        <w:rPr>
+          <w:b/>
+          <w:bCs/>
+          <w:sz w:val="28"/>
+          <w:szCs w:val="28"/>
+          <w:u w:val="single"/>
+        </w:rPr>
+      </w:pPr>
+    </w:p>
+    <w:p>
+      <w:pPr>
+        <w:pStyle w:val="Standard"/>
+        <w:jc w:val="both"/>
+        <w:rPr>
+          <w:b/>
+          <w:bCs/>
+          <w:sz w:val="28"/>
+          <w:szCs w:val="28"/>
+          <w:u w:val="single"/>
+        </w:rPr>
+      </w:pPr>
+    </w:p>
+    <w:p>
+      <w:pPr>
+        <w:pStyle w:val="Standard"/>
+        <w:jc w:val="both"/>
+        <w:rPr>
+          <w:b/>
+          <w:bCs/>
+          <w:sz w:val="28"/>
+          <w:szCs w:val="28"/>
+          <w:u w:val="single"/>
+        </w:rPr>
+      </w:pPr>
+    </w:p>
+    <w:p>
+      <w:pPr>
+        <w:pStyle w:val="Standard"/>
+        <w:jc w:val="both"/>
+        <w:rPr>
+          <w:lang w:val="fr-FR"/>
+        </w:rPr>
+      </w:pPr>
+      <w:proofErr w:type="spellStart"/>
+      <w:r>
+        <w:rPr>
+          <w:b/>
+          <w:bCs/>
+          <w:sz w:val="28"/>
+          <w:szCs w:val="28"/>
+          <w:lang w:val="fr-FR"/>
+        </w:rPr>
+        <w:t>Reservation</w:t>
+      </w:r>
+      <w:proofErr w:type="spellEnd"/>
+      <w:r>
+        <w:rPr>
+          <w:sz w:val="28"/>
+          <w:szCs w:val="28"/>
+          <w:lang w:val="fr-FR"/>
+        </w:rPr>
+        <w:t xml:space="preserve"> </w:t>
+      </w:r>
+      <w:r>
+        <w:rPr>
+          <w:lang w:val="fr-FR"/>
+        </w:rPr>
+        <w:t xml:space="preserve">: Cette entité serait un document avec les attributs suivants : _id, </w:t>
+      </w:r>
+      <w:proofErr w:type="spellStart"/>
+      <w:r>
+        <w:rPr>
+          <w:lang w:val="fr-FR"/>
+        </w:rPr>
+        <w:t>apartmentId</w:t>
+      </w:r>
+      <w:proofErr w:type="spellEnd"/>
+      <w:r>
+        <w:rPr>
+          <w:lang w:val="fr-FR"/>
+        </w:rPr>
+        <w:t xml:space="preserve">, </w:t>
+      </w:r>
+      <w:proofErr w:type="spellStart"/>
+      <w:r>
+        <w:rPr>
+          <w:lang w:val="fr-FR"/>
+        </w:rPr>
+        <w:t>userId</w:t>
+      </w:r>
+      <w:proofErr w:type="spellEnd"/>
+      <w:r>
+        <w:rPr>
+          <w:lang w:val="fr-FR"/>
+        </w:rPr>
+        <w:t xml:space="preserve">, </w:t>
+      </w:r>
+      <w:proofErr w:type="spellStart"/>
+      <w:r>
+        <w:rPr>
+          <w:lang w:val="fr-FR"/>
+        </w:rPr>
+        <w:t>startDate</w:t>
+      </w:r>
+      <w:proofErr w:type="spellEnd"/>
+      <w:r>
+        <w:rPr>
+          <w:lang w:val="fr-FR"/>
+        </w:rPr>
+        <w:t xml:space="preserve">, </w:t>
+      </w:r>
+      <w:proofErr w:type="spellStart"/>
+      <w:r>
+        <w:rPr>
+          <w:lang w:val="fr-FR"/>
+        </w:rPr>
+        <w:t>endDate</w:t>
+      </w:r>
+      <w:proofErr w:type="spellEnd"/>
+      <w:r>
+        <w:rPr>
+          <w:lang w:val="fr-FR"/>
+        </w:rPr>
+        <w:t xml:space="preserve">, </w:t>
+      </w:r>
+      <w:proofErr w:type="spellStart"/>
+      <w:r>
+        <w:rPr>
+          <w:lang w:val="fr-FR"/>
+        </w:rPr>
+        <w:t>price</w:t>
+      </w:r>
+      <w:proofErr w:type="spellEnd"/>
+      <w:r>
+        <w:rPr>
+          <w:lang w:val="fr-FR"/>
+        </w:rPr>
+        <w:t>, _class.</w:t>
+      </w:r>
+    </w:p>
+    <w:p>
+      <w:pPr>
+        <w:pStyle w:val="Standard"/>
+        <w:jc w:val="both"/>
+        <w:rPr>
+          <w:lang w:val="fr-FR"/>
+        </w:rPr>
+      </w:pPr>
+    </w:p>
+    <w:p>
+      <w:pPr>
+        <w:pStyle w:val="Standard"/>
+        <w:jc w:val="both"/>
+        <w:rPr>
+          <w:lang w:val="fr-FR"/>
+        </w:rPr>
+      </w:pPr>
+      <w:r>
+        <w:rPr>
+          <w:lang w:val="fr-FR"/>
+        </w:rPr>
+        <w:t>Exemple de document en JSON :</w:t>
+      </w:r>
+    </w:p>
+    <w:p>
+      <w:pPr>
+        <w:pStyle w:val="Standard"/>
+        <w:jc w:val="both"/>
+        <w:rPr>
+          <w:lang w:val="fr-FR"/>
+        </w:rPr>
+      </w:pPr>
+    </w:p>
+    <w:p>
+      <w:pPr>
+        <w:pStyle w:val="Standard"/>
+        <w:jc w:val="both"/>
+        <w:rPr>
+          <w:lang w:val="fr-FR"/>
+        </w:rPr>
+      </w:pPr>
+    </w:p>
+    <w:p>
+      <w:pPr>
+        <w:pStyle w:val="Standard"/>
+        <w:jc w:val="both"/>
+        <w:rPr>
+          <w:lang w:val="fr-FR"/>
+        </w:rPr>
+      </w:pPr>
+      <w:r>
+        <w:rPr>
+          <w:lang w:val="fr-FR"/>
+        </w:rPr>
+        <w:drawing>
+          <wp:inline distT="0" distB="0" distL="0" distR="0" wp14:anchorId="196588C3" wp14:editId="2226B972">
+            <wp:extent cx="4772025" cy="2796509"/>
+            <wp:effectExtent l="0" t="0" r="0" b="4445"/>
+            <wp:docPr id="420507807" name="Image 1" descr="Une image contenant texte, capture d’écran, logiciel, Logiciel multimédia&#10;&#10;Description générée automatiquement"/>
+            <wp:cNvGraphicFramePr>
+              <a:graphicFrameLocks xmlns:a="http://schemas.openxmlformats.org/drawingml/2006/main" noChangeAspect="1"/>
+            </wp:cNvGraphicFramePr>
+            <a:graphic xmlns:a="http://schemas.openxmlformats.org/drawingml/2006/main">
+              <a:graphicData uri="http://schemas.openxmlformats.org/drawingml/2006/picture">
+                <pic:pic xmlns:pic="http://schemas.openxmlformats.org/drawingml/2006/picture">
+                  <pic:nvPicPr>
+                    <pic:cNvPr id="420507807" name="Image 1" descr="Une image contenant texte, capture d’écran, logiciel, Logiciel multimédia&#10;&#10;Description générée automatiquement"/>
+                    <pic:cNvPicPr/>
+                  </pic:nvPicPr>
+                  <pic:blipFill>
+                    <a:blip r:embed="rId10"/>
+                    <a:stretch>
+                      <a:fillRect/>
+                    </a:stretch>
+                  </pic:blipFill>
+                  <pic:spPr>
+                    <a:xfrm>
+                      <a:off x="0" y="0"/>
+                      <a:ext cx="4778258" cy="2800162"/>
+                    </a:xfrm>
+                    <a:prstGeom prst="rect">
+                      <a:avLst/>
+                    </a:prstGeom>
+                  </pic:spPr>
+                </pic:pic>
+              </a:graphicData>
+            </a:graphic>
+          </wp:inline>
+        </w:drawing>
+      </w:r>
+    </w:p>
+    <w:p>
+      <w:pPr>
+        <w:pStyle w:val="Standard"/>
+        <w:jc w:val="both"/>
+        <w:rPr>
+          <w:lang w:val="fr-FR"/>
+        </w:rPr>
+      </w:pPr>
+    </w:p>
+    <w:p>
+      <w:pPr>
+        <w:pStyle w:val="Standard"/>
+        <w:jc w:val="both"/>
+        <w:rPr>
+          <w:lang w:val="fr-FR"/>
+        </w:rPr>
+      </w:pPr>
+    </w:p>
+    <w:p>
+      <w:pPr>
+        <w:pStyle w:val="Standard"/>
+        <w:jc w:val="both"/>
+        <w:rPr>
+          <w:lang w:val="fr-FR"/>
+        </w:rPr>
+      </w:pPr>
+    </w:p>
+    <w:p>
+      <w:pPr>
+        <w:pStyle w:val="Standard"/>
+        <w:jc w:val="both"/>
+        <w:rPr>
+          <w:lang w:val="fr-FR"/>
+        </w:rPr>
+      </w:pPr>
+    </w:p>
+    <w:p>
+      <w:pPr>
+        <w:pStyle w:val="Standard"/>
+        <w:jc w:val="both"/>
+        <w:rPr>
+          <w:lang w:val="fr-FR"/>
+        </w:rPr>
+      </w:pPr>
+      <w:r>
+        <w:rPr>
+          <w:b/>
+          <w:bCs/>
+          <w:sz w:val="28"/>
+          <w:szCs w:val="28"/>
+          <w:lang w:val="fr-FR"/>
+        </w:rPr>
+        <w:t>Transaction</w:t>
+      </w:r>
+      <w:r>
+        <w:rPr>
+          <w:sz w:val="28"/>
+          <w:szCs w:val="28"/>
+          <w:lang w:val="fr-FR"/>
+        </w:rPr>
+        <w:t xml:space="preserve"> </w:t>
+      </w:r>
+      <w:r>
+        <w:rPr>
+          <w:lang w:val="fr-FR"/>
+        </w:rPr>
+        <w:t xml:space="preserve">: Cette entité serait un document avec les attributs suivants : _id, </w:t>
+      </w:r>
+      <w:proofErr w:type="spellStart"/>
+      <w:r>
+        <w:rPr>
+          <w:lang w:val="fr-FR"/>
+        </w:rPr>
+        <w:t>clientId</w:t>
+      </w:r>
+      <w:proofErr w:type="spellEnd"/>
+      <w:r>
+        <w:rPr>
+          <w:lang w:val="fr-FR"/>
+        </w:rPr>
+        <w:t xml:space="preserve">, </w:t>
+      </w:r>
+      <w:proofErr w:type="spellStart"/>
+      <w:r>
+        <w:rPr>
+          <w:lang w:val="fr-FR"/>
+        </w:rPr>
+        <w:t>reservationId</w:t>
+      </w:r>
+      <w:proofErr w:type="spellEnd"/>
+      <w:r>
+        <w:rPr>
+          <w:lang w:val="fr-FR"/>
+        </w:rPr>
+        <w:t xml:space="preserve">, </w:t>
+      </w:r>
+      <w:proofErr w:type="spellStart"/>
+      <w:r>
+        <w:rPr>
+          <w:lang w:val="fr-FR"/>
+        </w:rPr>
+        <w:t>amount</w:t>
+      </w:r>
+      <w:proofErr w:type="spellEnd"/>
+      <w:r>
+        <w:rPr>
+          <w:lang w:val="fr-FR"/>
+        </w:rPr>
+        <w:t xml:space="preserve">, </w:t>
+      </w:r>
+      <w:proofErr w:type="spellStart"/>
+      <w:r>
+        <w:rPr>
+          <w:lang w:val="fr-FR"/>
+        </w:rPr>
+        <w:t>transactionType</w:t>
+      </w:r>
+      <w:proofErr w:type="spellEnd"/>
+      <w:r>
+        <w:rPr>
+          <w:lang w:val="fr-FR"/>
+        </w:rPr>
+        <w:t xml:space="preserve">, </w:t>
+      </w:r>
+      <w:proofErr w:type="spellStart"/>
+      <w:r>
+        <w:rPr>
+          <w:lang w:val="fr-FR"/>
+        </w:rPr>
+        <w:t>transactionStatus</w:t>
+      </w:r>
+      <w:proofErr w:type="spellEnd"/>
+      <w:r>
+        <w:rPr>
+          <w:lang w:val="fr-FR"/>
+        </w:rPr>
+        <w:t>, _class.</w:t>
+      </w:r>
+    </w:p>
+    <w:p>
+      <w:pPr>
+        <w:pStyle w:val="Standard"/>
+        <w:jc w:val="both"/>
+        <w:rPr>
+          <w:lang w:val="fr-FR"/>
+        </w:rPr>
+      </w:pPr>
+    </w:p>
+    <w:p>
+      <w:pPr>
+        <w:pStyle w:val="Standard"/>
+        <w:jc w:val="both"/>
+        <w:rPr>
+          <w:lang w:val="fr-FR"/>
+        </w:rPr>
+      </w:pPr>
+      <w:r>
+        <w:rPr>
+          <w:lang w:val="fr-FR"/>
+        </w:rPr>
+        <w:t>Exemple de document en JSON :</w:t>
+      </w:r>
+    </w:p>
+    <w:p>
+      <w:pPr>
+        <w:pStyle w:val="Standard"/>
+        <w:jc w:val="both"/>
+        <w:rPr>
+          <w:lang w:val="fr-FR"/>
+        </w:rPr>
+      </w:pPr>
+    </w:p>
+    <w:p>
+      <w:pPr>
+        <w:pStyle w:val="Standard"/>
+        <w:jc w:val="both"/>
+        <w:rPr>
+          <w:lang w:val="fr-FR"/>
+        </w:rPr>
+      </w:pPr>
+    </w:p>
+    <w:p>
+      <w:pPr>
+        <w:pStyle w:val="Standard"/>
+        <w:jc w:val="both"/>
+        <w:rPr>
+          <w:lang w:val="fr-FR"/>
+        </w:rPr>
+      </w:pPr>
+      <w:r>
+        <w:rPr>
+          <w:lang w:val="fr-FR"/>
+        </w:rPr>
+        <w:drawing>
+          <wp:inline distT="0" distB="0" distL="0" distR="0" wp14:anchorId="57C5CCF5" wp14:editId="39D1926A">
+            <wp:extent cx="4629150" cy="2777490"/>
+            <wp:effectExtent l="0" t="0" r="0" b="3810"/>
+            <wp:docPr id="975862694" name="Image 1" descr="Une image contenant texte, capture d’écran, logiciel, Logiciel multimédia&#10;&#10;Description générée automatiquement"/>
+            <wp:cNvGraphicFramePr>
+              <a:graphicFrameLocks xmlns:a="http://schemas.openxmlformats.org/drawingml/2006/main" noChangeAspect="1"/>
+            </wp:cNvGraphicFramePr>
+            <a:graphic xmlns:a="http://schemas.openxmlformats.org/drawingml/2006/main">
+              <a:graphicData uri="http://schemas.openxmlformats.org/drawingml/2006/picture">
+                <pic:pic xmlns:pic="http://schemas.openxmlformats.org/drawingml/2006/picture">
+                  <pic:nvPicPr>
+                    <pic:cNvPr id="975862694" name="Image 1" descr="Une image contenant texte, capture d’écran, logiciel, Logiciel multimédia&#10;&#10;Description générée automatiquement"/>
+                    <pic:cNvPicPr/>
+                  </pic:nvPicPr>
+                  <pic:blipFill>
+                    <a:blip r:embed="rId11"/>
+                    <a:stretch>
+                      <a:fillRect/>
+                    </a:stretch>
+                  </pic:blipFill>
+                  <pic:spPr>
+                    <a:xfrm>
+                      <a:off x="0" y="0"/>
+                      <a:ext cx="4629798" cy="2777879"/>
+                    </a:xfrm>
+                    <a:prstGeom prst="rect">
+                      <a:avLst/>
+                    </a:prstGeom>
+                  </pic:spPr>
+                </pic:pic>
+              </a:graphicData>
+            </a:graphic>
+          </wp:inline>
+        </w:drawing>
+      </w:r>
+    </w:p>
+    <w:p>
+      <w:pPr>
+        <w:pStyle w:val="Standard"/>
+        <w:jc w:val="both"/>
+        <w:rPr>
+          <w:lang w:val="fr-FR"/>
+        </w:rPr>
+      </w:pPr>
+    </w:p>
+    <w:p>
+      <w:pPr>
+        <w:pStyle w:val="Standard"/>
+        <w:jc w:val="both"/>
+        <w:rPr>
+          <w:lang w:val="fr-FR"/>
+        </w:rPr>
+      </w:pPr>
+    </w:p>
+    <w:p>
+      <w:pPr>
+        <w:pStyle w:val="Standard"/>
+        <w:jc w:val="both"/>
+        <w:rPr>
+          <w:lang w:val="fr-FR"/>
+        </w:rPr>
+      </w:pPr>
+    </w:p>
+    <w:p>
+      <w:pPr>
+        <w:pStyle w:val="Standard"/>
+        <w:jc w:val="both"/>
+        <w:rPr>
+          <w:lang w:val="fr-FR"/>
+        </w:rPr>
+      </w:pPr>
+      <w:r>
+        <w:rPr>
+          <w:b/>
+          <w:bCs/>
+          <w:sz w:val="28"/>
+          <w:szCs w:val="28"/>
+          <w:lang w:val="fr-FR"/>
+        </w:rPr>
+        <w:t>Utilisateur</w:t>
+      </w:r>
+      <w:r>
+        <w:rPr>
+          <w:sz w:val="28"/>
+          <w:szCs w:val="28"/>
+          <w:lang w:val="fr-FR"/>
+        </w:rPr>
+        <w:t xml:space="preserve"> </w:t>
+      </w:r>
+      <w:r>
+        <w:rPr>
+          <w:lang w:val="fr-FR"/>
+        </w:rPr>
+        <w:t xml:space="preserve">: Cette entité serait un document avec les attributs suivants : _id, </w:t>
+      </w:r>
+      <w:proofErr w:type="spellStart"/>
+      <w:r>
+        <w:rPr>
+          <w:lang w:val="fr-FR"/>
+        </w:rPr>
+        <w:t>name</w:t>
+      </w:r>
+      <w:proofErr w:type="spellEnd"/>
+      <w:r>
+        <w:rPr>
+          <w:lang w:val="fr-FR"/>
+        </w:rPr>
+        <w:t xml:space="preserve">, </w:t>
+      </w:r>
+      <w:proofErr w:type="gramStart"/>
+      <w:r>
+        <w:rPr>
+          <w:lang w:val="fr-FR"/>
+        </w:rPr>
+        <w:t>email</w:t>
+      </w:r>
+      <w:proofErr w:type="gramEnd"/>
+      <w:r>
+        <w:rPr>
+          <w:lang w:val="fr-FR"/>
+        </w:rPr>
+        <w:t xml:space="preserve">, </w:t>
+      </w:r>
+      <w:proofErr w:type="spellStart"/>
+      <w:r>
+        <w:rPr>
+          <w:lang w:val="fr-FR"/>
+        </w:rPr>
+        <w:t>password</w:t>
+      </w:r>
+      <w:proofErr w:type="spellEnd"/>
+      <w:r>
+        <w:rPr>
+          <w:lang w:val="fr-FR"/>
+        </w:rPr>
+        <w:t>, _class.</w:t>
+      </w:r>
+    </w:p>
+    <w:p>
+      <w:pPr>
+        <w:pStyle w:val="Standard"/>
+        <w:jc w:val="both"/>
+        <w:rPr>
+          <w:lang w:val="fr-FR"/>
+        </w:rPr>
+      </w:pPr>
+    </w:p>
+    <w:p>
+      <w:pPr>
+        <w:pStyle w:val="Standard"/>
+        <w:jc w:val="both"/>
+        <w:rPr>
+          <w:lang w:val="fr-FR"/>
+        </w:rPr>
+      </w:pPr>
+      <w:r>
+        <w:rPr>
+          <w:lang w:val="fr-FR"/>
+        </w:rPr>
+        <w:t>Exemple de document en JSON :</w:t>
+      </w:r>
+    </w:p>
+    <w:p>
+      <w:pPr>
+        <w:pStyle w:val="Standard"/>
+        <w:jc w:val="both"/>
+        <w:rPr>
+          <w:lang w:val="fr-FR"/>
+        </w:rPr>
+      </w:pPr>
+    </w:p>
+    <w:p>
+      <w:pPr>
+        <w:pStyle w:val="Standard"/>
+        <w:jc w:val="both"/>
+        <w:rPr>
+          <w:lang w:val="fr-FR"/>
+        </w:rPr>
+      </w:pPr>
+    </w:p>
+    <w:p>
+      <w:pPr>
+        <w:pStyle w:val="Standard"/>
+        <w:jc w:val="both"/>
+        <w:rPr>
+          <w:lang w:val="fr-FR"/>
+        </w:rPr>
+      </w:pPr>
+      <w:r>
+        <w:rPr>
+          <w:lang w:val="fr-FR"/>
+        </w:rPr>
+        <w:drawing>
+          <wp:inline distT="0" distB="0" distL="0" distR="0" wp14:anchorId="00198A73" wp14:editId="6EE10749">
+            <wp:extent cx="3486637" cy="1714739"/>
+            <wp:effectExtent l="0" t="0" r="0" b="0"/>
+            <wp:docPr id="256937314" name="Image 1" descr="Une image contenant texte, capture d’écran, Police&#10;&#10;Description générée automatiquement"/>
+            <wp:cNvGraphicFramePr>
+              <a:graphicFrameLocks xmlns:a="http://schemas.openxmlformats.org/drawingml/2006/main" noChangeAspect="1"/>
+            </wp:cNvGraphicFramePr>
+            <a:graphic xmlns:a="http://schemas.openxmlformats.org/drawingml/2006/main">
+              <a:graphicData uri="http://schemas.openxmlformats.org/drawingml/2006/picture">
+                <pic:pic xmlns:pic="http://schemas.openxmlformats.org/drawingml/2006/picture">
+                  <pic:nvPicPr>
+                    <pic:cNvPr id="256937314" name="Image 1" descr="Une image contenant texte, capture d’écran, Police&#10;&#10;Description générée automatiquement"/>
+                    <pic:cNvPicPr/>
+                  </pic:nvPicPr>
+                  <pic:blipFill>
+                    <a:blip r:embed="rId12"/>
+                    <a:stretch>
+                      <a:fillRect/>
+                    </a:stretch>
+                  </pic:blipFill>
+                  <pic:spPr>
+                    <a:xfrm>
+                      <a:off x="0" y="0"/>
+                      <a:ext cx="3486637" cy="1714739"/>
+                    </a:xfrm>
+                    <a:prstGeom prst="rect">
+                      <a:avLst/>
+                    </a:prstGeom>
+                  </pic:spPr>
+                </pic:pic>
+              </a:graphicData>
+            </a:graphic>
+          </wp:inline>
+        </w:drawing>
+      </w:r>
+    </w:p>
+    <w:p>
+      <w:pPr>
+        <w:pStyle w:val="Standard"/>
+        <w:jc w:val="both"/>
+        <w:rPr>
+          <w:lang w:val="fr-FR"/>
+        </w:rPr>
+      </w:pPr>
+    </w:p>
+    <w:p>
+      <w:pPr>
+        <w:pStyle w:val="Standard"/>
+        <w:jc w:val="both"/>
+        <w:rPr>
+          <w:lang w:val="fr-FR"/>
+        </w:rPr>
+      </w:pPr>
+    </w:p>
+    <w:p>
+      <w:pPr>
+        <w:pStyle w:val="Standard"/>
+        <w:jc w:val="both"/>
+        <w:rPr>
+          <w:lang w:val="fr-FR"/>
+        </w:rPr>
+      </w:pPr>
+    </w:p>
+    <w:p>
+      <w:pPr>
+        <w:pStyle w:val="Standard"/>
+        <w:rPr>
+          <w:rFonts w:asciiTheme="minorHAnsi" w:hAnsiTheme="minorHAnsi" w:cstheme="minorHAnsi"/>
+          <w:b/>
+          <w:bCs/>
+          <w:sz w:val="28"/>
+          <w:szCs w:val="28"/>
+          <w:u w:val="single"/>
+          <w:lang w:val="fr-FR"/>
+        </w:rPr>
+      </w:pPr>
+    </w:p>
+    <w:p>
+      <w:pPr>
+        <w:pStyle w:val="Standard"/>
+        <w:jc w:val="center"/>
         <w:rPr>
           <w:rFonts w:asciiTheme="minorHAnsi" w:hAnsiTheme="minorHAnsi" w:cstheme="minorHAnsi"/>
           <w:b/>
@@ -626,10 +1712,1081 @@
         <w:t xml:space="preserve"> JAVA</w:t>
       </w:r>
     </w:p>
+    <w:p>
+      <w:pPr>
+        <w:pStyle w:val="Standard"/>
+        <w:jc w:val="both"/>
+        <w:rPr>
+          <w:b/>
+          <w:bCs/>
+          <w:sz w:val="28"/>
+          <w:szCs w:val="28"/>
+          <w:u w:val="single"/>
+        </w:rPr>
+      </w:pPr>
+    </w:p>
+    <w:p>
+      <w:pPr>
+        <w:pStyle w:val="Standard"/>
+        <w:jc w:val="both"/>
+        <w:rPr>
+          <w:b/>
+          <w:bCs/>
+          <w:sz w:val="28"/>
+          <w:szCs w:val="28"/>
+          <w:u w:val="single"/>
+        </w:rPr>
+      </w:pPr>
+    </w:p>
+    <w:p>
+      <w:pPr>
+        <w:pStyle w:val="Standard"/>
+        <w:jc w:val="both"/>
+        <w:rPr>
+          <w:rFonts w:asciiTheme="minorHAnsi" w:hAnsiTheme="minorHAnsi" w:cstheme="minorHAnsi"/>
+          <w:b/>
+          <w:bCs/>
+          <w:sz w:val="28"/>
+          <w:szCs w:val="28"/>
+          <w:u w:val="single"/>
+          <w:lang w:val="fr-FR"/>
+        </w:rPr>
+      </w:pPr>
+      <w:r>
+        <w:rPr>
+          <w:rFonts w:asciiTheme="minorHAnsi" w:hAnsiTheme="minorHAnsi" w:cstheme="minorHAnsi"/>
+          <w:b/>
+          <w:bCs/>
+          <w:sz w:val="28"/>
+          <w:szCs w:val="28"/>
+          <w:u w:val="single"/>
+          <w:lang w:val="fr-FR"/>
+        </w:rPr>
+        <w:t>Chaque classe Java correspondante aurait les méthodes CRUD suivantes :</w:t>
+      </w:r>
+    </w:p>
+    <w:p>
+      <w:pPr>
+        <w:pStyle w:val="Standard"/>
+        <w:jc w:val="both"/>
+        <w:rPr>
+          <w:rFonts w:asciiTheme="minorHAnsi" w:hAnsiTheme="minorHAnsi" w:cstheme="minorHAnsi"/>
+          <w:b/>
+          <w:bCs/>
+          <w:sz w:val="28"/>
+          <w:szCs w:val="28"/>
+          <w:u w:val="single"/>
+          <w:lang w:val="fr-FR"/>
+        </w:rPr>
+      </w:pPr>
+    </w:p>
+    <w:p>
+      <w:pPr>
+        <w:pStyle w:val="Standard"/>
+        <w:jc w:val="both"/>
+        <w:rPr>
+          <w:rFonts w:asciiTheme="minorHAnsi" w:hAnsiTheme="minorHAnsi" w:cstheme="minorHAnsi"/>
+          <w:b/>
+          <w:bCs/>
+          <w:sz w:val="28"/>
+          <w:szCs w:val="28"/>
+          <w:u w:val="single"/>
+          <w:lang w:val="fr-FR"/>
+        </w:rPr>
+      </w:pPr>
+      <w:proofErr w:type="spellStart"/>
+      <w:proofErr w:type="gramStart"/>
+      <w:r>
+        <w:rPr>
+          <w:rFonts w:asciiTheme="minorHAnsi" w:hAnsiTheme="minorHAnsi" w:cstheme="minorHAnsi"/>
+          <w:b/>
+          <w:bCs/>
+          <w:sz w:val="28"/>
+          <w:szCs w:val="28"/>
+          <w:u w:val="single"/>
+          <w:lang w:val="fr-FR"/>
+        </w:rPr>
+        <w:t>create</w:t>
+      </w:r>
+      <w:proofErr w:type="spellEnd"/>
+      <w:r>
+        <w:rPr>
+          <w:rFonts w:asciiTheme="minorHAnsi" w:hAnsiTheme="minorHAnsi" w:cstheme="minorHAnsi"/>
+          <w:b/>
+          <w:bCs/>
+          <w:sz w:val="28"/>
+          <w:szCs w:val="28"/>
+          <w:u w:val="single"/>
+          <w:lang w:val="fr-FR"/>
+        </w:rPr>
+        <w:t>(</w:t>
+      </w:r>
+      <w:proofErr w:type="gramEnd"/>
+      <w:r>
+        <w:rPr>
+          <w:rFonts w:asciiTheme="minorHAnsi" w:hAnsiTheme="minorHAnsi" w:cstheme="minorHAnsi"/>
+          <w:b/>
+          <w:bCs/>
+          <w:sz w:val="28"/>
+          <w:szCs w:val="28"/>
+          <w:u w:val="single"/>
+          <w:lang w:val="fr-FR"/>
+        </w:rPr>
+        <w:t>) : pour insérer un nouveau document dans la base de données.</w:t>
+      </w:r>
+    </w:p>
+    <w:p>
+      <w:pPr>
+        <w:pStyle w:val="Standard"/>
+        <w:jc w:val="both"/>
+        <w:rPr>
+          <w:rFonts w:asciiTheme="minorHAnsi" w:hAnsiTheme="minorHAnsi" w:cstheme="minorHAnsi"/>
+          <w:b/>
+          <w:bCs/>
+          <w:sz w:val="28"/>
+          <w:szCs w:val="28"/>
+          <w:u w:val="single"/>
+          <w:lang w:val="fr-FR"/>
+        </w:rPr>
+      </w:pPr>
+      <w:proofErr w:type="spellStart"/>
+      <w:proofErr w:type="gramStart"/>
+      <w:r>
+        <w:rPr>
+          <w:rFonts w:asciiTheme="minorHAnsi" w:hAnsiTheme="minorHAnsi" w:cstheme="minorHAnsi"/>
+          <w:b/>
+          <w:bCs/>
+          <w:sz w:val="28"/>
+          <w:szCs w:val="28"/>
+          <w:u w:val="single"/>
+          <w:lang w:val="fr-FR"/>
+        </w:rPr>
+        <w:t>read</w:t>
+      </w:r>
+      <w:proofErr w:type="spellEnd"/>
+      <w:r>
+        <w:rPr>
+          <w:rFonts w:asciiTheme="minorHAnsi" w:hAnsiTheme="minorHAnsi" w:cstheme="minorHAnsi"/>
+          <w:b/>
+          <w:bCs/>
+          <w:sz w:val="28"/>
+          <w:szCs w:val="28"/>
+          <w:u w:val="single"/>
+          <w:lang w:val="fr-FR"/>
+        </w:rPr>
+        <w:t>(</w:t>
+      </w:r>
+      <w:proofErr w:type="gramEnd"/>
+      <w:r>
+        <w:rPr>
+          <w:rFonts w:asciiTheme="minorHAnsi" w:hAnsiTheme="minorHAnsi" w:cstheme="minorHAnsi"/>
+          <w:b/>
+          <w:bCs/>
+          <w:sz w:val="28"/>
+          <w:szCs w:val="28"/>
+          <w:u w:val="single"/>
+          <w:lang w:val="fr-FR"/>
+        </w:rPr>
+        <w:t>) : pour lire un document à partir de la base de données en utilisant l'ID du document.</w:t>
+      </w:r>
+    </w:p>
+    <w:p>
+      <w:pPr>
+        <w:pStyle w:val="Standard"/>
+        <w:jc w:val="both"/>
+        <w:rPr>
+          <w:rFonts w:asciiTheme="minorHAnsi" w:hAnsiTheme="minorHAnsi" w:cstheme="minorHAnsi"/>
+          <w:b/>
+          <w:bCs/>
+          <w:sz w:val="28"/>
+          <w:szCs w:val="28"/>
+          <w:u w:val="single"/>
+          <w:lang w:val="fr-FR"/>
+        </w:rPr>
+      </w:pPr>
+      <w:proofErr w:type="gramStart"/>
+      <w:r>
+        <w:rPr>
+          <w:rFonts w:asciiTheme="minorHAnsi" w:hAnsiTheme="minorHAnsi" w:cstheme="minorHAnsi"/>
+          <w:b/>
+          <w:bCs/>
+          <w:sz w:val="28"/>
+          <w:szCs w:val="28"/>
+          <w:u w:val="single"/>
+          <w:lang w:val="fr-FR"/>
+        </w:rPr>
+        <w:t>update(</w:t>
+      </w:r>
+      <w:proofErr w:type="gramEnd"/>
+      <w:r>
+        <w:rPr>
+          <w:rFonts w:asciiTheme="minorHAnsi" w:hAnsiTheme="minorHAnsi" w:cstheme="minorHAnsi"/>
+          <w:b/>
+          <w:bCs/>
+          <w:sz w:val="28"/>
+          <w:szCs w:val="28"/>
+          <w:u w:val="single"/>
+          <w:lang w:val="fr-FR"/>
+        </w:rPr>
+        <w:t>) : pour modifier un document existant dans la base de données.</w:t>
+      </w:r>
+    </w:p>
+    <w:p>
+      <w:pPr>
+        <w:pStyle w:val="Standard"/>
+        <w:jc w:val="both"/>
+        <w:rPr>
+          <w:rFonts w:asciiTheme="minorHAnsi" w:hAnsiTheme="minorHAnsi" w:cstheme="minorHAnsi"/>
+          <w:b/>
+          <w:bCs/>
+          <w:sz w:val="28"/>
+          <w:szCs w:val="28"/>
+          <w:u w:val="single"/>
+          <w:lang w:val="fr-FR"/>
+        </w:rPr>
+      </w:pPr>
+      <w:proofErr w:type="spellStart"/>
+      <w:proofErr w:type="gramStart"/>
+      <w:r>
+        <w:rPr>
+          <w:rFonts w:asciiTheme="minorHAnsi" w:hAnsiTheme="minorHAnsi" w:cstheme="minorHAnsi"/>
+          <w:b/>
+          <w:bCs/>
+          <w:sz w:val="28"/>
+          <w:szCs w:val="28"/>
+          <w:u w:val="single"/>
+          <w:lang w:val="fr-FR"/>
+        </w:rPr>
+        <w:t>delete</w:t>
+      </w:r>
+      <w:proofErr w:type="spellEnd"/>
+      <w:r>
+        <w:rPr>
+          <w:rFonts w:asciiTheme="minorHAnsi" w:hAnsiTheme="minorHAnsi" w:cstheme="minorHAnsi"/>
+          <w:b/>
+          <w:bCs/>
+          <w:sz w:val="28"/>
+          <w:szCs w:val="28"/>
+          <w:u w:val="single"/>
+          <w:lang w:val="fr-FR"/>
+        </w:rPr>
+        <w:t>(</w:t>
+      </w:r>
+      <w:proofErr w:type="gramEnd"/>
+      <w:r>
+        <w:rPr>
+          <w:rFonts w:asciiTheme="minorHAnsi" w:hAnsiTheme="minorHAnsi" w:cstheme="minorHAnsi"/>
+          <w:b/>
+          <w:bCs/>
+          <w:sz w:val="28"/>
+          <w:szCs w:val="28"/>
+          <w:u w:val="single"/>
+          <w:lang w:val="fr-FR"/>
+        </w:rPr>
+        <w:t>) : pour supprimer un document de la base de données.</w:t>
+      </w:r>
+    </w:p>
+    <w:p>
+      <w:pPr>
+        <w:pStyle w:val="Standard"/>
+        <w:jc w:val="both"/>
+        <w:rPr>
+          <w:rFonts w:asciiTheme="minorHAnsi" w:hAnsiTheme="minorHAnsi" w:cstheme="minorHAnsi"/>
+          <w:b/>
+          <w:bCs/>
+          <w:sz w:val="28"/>
+          <w:szCs w:val="28"/>
+          <w:u w:val="single"/>
+          <w:lang w:val="fr-FR"/>
+        </w:rPr>
+      </w:pPr>
+    </w:p>
+    <w:p>
+      <w:pPr>
+        <w:pStyle w:val="Standard"/>
+        <w:jc w:val="both"/>
+        <w:rPr>
+          <w:rFonts w:asciiTheme="minorHAnsi" w:hAnsiTheme="minorHAnsi" w:cstheme="minorHAnsi"/>
+          <w:b/>
+          <w:bCs/>
+          <w:sz w:val="28"/>
+          <w:szCs w:val="28"/>
+          <w:u w:val="single"/>
+          <w:lang w:val="fr-FR"/>
+        </w:rPr>
+      </w:pPr>
+    </w:p>
+    <w:p>
+      <w:pPr>
+        <w:pStyle w:val="Standard"/>
+        <w:jc w:val="both"/>
+        <w:rPr>
+          <w:rFonts w:asciiTheme="minorHAnsi" w:hAnsiTheme="minorHAnsi" w:cstheme="minorHAnsi"/>
+          <w:b/>
+          <w:bCs/>
+          <w:sz w:val="28"/>
+          <w:szCs w:val="28"/>
+          <w:u w:val="single"/>
+          <w:lang w:val="fr-FR"/>
+        </w:rPr>
+      </w:pPr>
+    </w:p>
+    <w:p>
+      <w:pPr>
+        <w:pStyle w:val="Standard"/>
+        <w:jc w:val="both"/>
+        <w:rPr>
+          <w:rFonts w:asciiTheme="minorHAnsi" w:hAnsiTheme="minorHAnsi" w:cstheme="minorHAnsi"/>
+          <w:b/>
+          <w:bCs/>
+          <w:sz w:val="28"/>
+          <w:szCs w:val="28"/>
+          <w:u w:val="single"/>
+          <w:lang w:val="fr-FR"/>
+        </w:rPr>
+      </w:pPr>
+    </w:p>
+    <w:p>
+      <w:pPr>
+        <w:pStyle w:val="Standard"/>
+        <w:jc w:val="both"/>
+        <w:rPr>
+          <w:rFonts w:asciiTheme="minorHAnsi" w:hAnsiTheme="minorHAnsi" w:cstheme="minorHAnsi"/>
+          <w:b/>
+          <w:bCs/>
+          <w:sz w:val="28"/>
+          <w:szCs w:val="28"/>
+          <w:u w:val="single"/>
+          <w:lang w:val="fr-FR"/>
+        </w:rPr>
+      </w:pPr>
+    </w:p>
+    <w:p>
+      <w:pPr>
+        <w:pStyle w:val="Standard"/>
+        <w:jc w:val="both"/>
+        <w:rPr>
+          <w:rFonts w:asciiTheme="minorHAnsi" w:hAnsiTheme="minorHAnsi" w:cstheme="minorHAnsi"/>
+          <w:b/>
+          <w:bCs/>
+          <w:sz w:val="28"/>
+          <w:szCs w:val="28"/>
+          <w:u w:val="single"/>
+          <w:lang w:val="fr-FR"/>
+        </w:rPr>
+      </w:pPr>
+    </w:p>
+    <w:p>
+      <w:pPr>
+        <w:pStyle w:val="Standard"/>
+        <w:jc w:val="both"/>
+        <w:rPr>
+          <w:rFonts w:asciiTheme="minorHAnsi" w:hAnsiTheme="minorHAnsi" w:cstheme="minorHAnsi"/>
+          <w:b/>
+          <w:bCs/>
+          <w:sz w:val="28"/>
+          <w:szCs w:val="28"/>
+          <w:u w:val="single"/>
+          <w:lang w:val="fr-FR"/>
+        </w:rPr>
+      </w:pPr>
+    </w:p>
+    <w:p>
+      <w:pPr>
+        <w:pStyle w:val="Standard"/>
+        <w:jc w:val="both"/>
+        <w:rPr>
+          <w:rFonts w:asciiTheme="minorHAnsi" w:hAnsiTheme="minorHAnsi" w:cstheme="minorHAnsi"/>
+          <w:b/>
+          <w:bCs/>
+          <w:sz w:val="28"/>
+          <w:szCs w:val="28"/>
+          <w:u w:val="single"/>
+          <w:lang w:val="fr-FR"/>
+        </w:rPr>
+      </w:pPr>
+    </w:p>
+    <w:p>
+      <w:pPr>
+        <w:pStyle w:val="Standard"/>
+        <w:jc w:val="both"/>
+        <w:rPr>
+          <w:rFonts w:asciiTheme="minorHAnsi" w:hAnsiTheme="minorHAnsi" w:cstheme="minorHAnsi"/>
+          <w:b/>
+          <w:bCs/>
+          <w:sz w:val="28"/>
+          <w:szCs w:val="28"/>
+          <w:u w:val="single"/>
+          <w:lang w:val="fr-FR"/>
+        </w:rPr>
+      </w:pPr>
+    </w:p>
+    <w:p>
+      <w:pPr>
+        <w:pStyle w:val="Standard"/>
+        <w:jc w:val="both"/>
+        <w:rPr>
+          <w:rFonts w:asciiTheme="minorHAnsi" w:hAnsiTheme="minorHAnsi" w:cstheme="minorHAnsi"/>
+          <w:b/>
+          <w:bCs/>
+          <w:sz w:val="28"/>
+          <w:szCs w:val="28"/>
+          <w:u w:val="single"/>
+          <w:lang w:val="fr-FR"/>
+        </w:rPr>
+      </w:pPr>
+    </w:p>
+    <w:p>
+      <w:pPr>
+        <w:pStyle w:val="Standard"/>
+        <w:jc w:val="both"/>
+        <w:rPr>
+          <w:rFonts w:asciiTheme="minorHAnsi" w:hAnsiTheme="minorHAnsi" w:cstheme="minorHAnsi"/>
+          <w:b/>
+          <w:bCs/>
+          <w:sz w:val="28"/>
+          <w:szCs w:val="28"/>
+          <w:u w:val="single"/>
+          <w:lang w:val="fr-FR"/>
+        </w:rPr>
+      </w:pPr>
+    </w:p>
+    <w:p>
+      <w:pPr>
+        <w:pStyle w:val="Standard"/>
+        <w:jc w:val="both"/>
+        <w:rPr>
+          <w:rFonts w:asciiTheme="minorHAnsi" w:hAnsiTheme="minorHAnsi" w:cstheme="minorHAnsi"/>
+          <w:b/>
+          <w:bCs/>
+          <w:sz w:val="28"/>
+          <w:szCs w:val="28"/>
+          <w:u w:val="single"/>
+          <w:lang w:val="fr-FR"/>
+        </w:rPr>
+      </w:pPr>
+    </w:p>
+    <w:p>
+      <w:pPr>
+        <w:pStyle w:val="Standard"/>
+        <w:jc w:val="both"/>
+        <w:rPr>
+          <w:rFonts w:asciiTheme="minorHAnsi" w:hAnsiTheme="minorHAnsi" w:cstheme="minorHAnsi"/>
+          <w:b/>
+          <w:bCs/>
+          <w:sz w:val="28"/>
+          <w:szCs w:val="28"/>
+          <w:u w:val="single"/>
+          <w:lang w:val="fr-FR"/>
+        </w:rPr>
+      </w:pPr>
+    </w:p>
+    <w:p>
+      <w:pPr>
+        <w:pStyle w:val="Standard"/>
+        <w:jc w:val="both"/>
+        <w:rPr>
+          <w:rFonts w:asciiTheme="minorHAnsi" w:hAnsiTheme="minorHAnsi" w:cstheme="minorHAnsi"/>
+          <w:b/>
+          <w:bCs/>
+          <w:sz w:val="28"/>
+          <w:szCs w:val="28"/>
+          <w:u w:val="single"/>
+          <w:lang w:val="fr-FR"/>
+        </w:rPr>
+      </w:pPr>
+    </w:p>
+    <w:p>
+      <w:pPr>
+        <w:pStyle w:val="Standard"/>
+        <w:jc w:val="both"/>
+        <w:rPr>
+          <w:rFonts w:asciiTheme="minorHAnsi" w:hAnsiTheme="minorHAnsi" w:cstheme="minorHAnsi"/>
+          <w:b/>
+          <w:bCs/>
+          <w:sz w:val="28"/>
+          <w:szCs w:val="28"/>
+          <w:u w:val="single"/>
+          <w:lang w:val="fr-FR"/>
+        </w:rPr>
+      </w:pPr>
+    </w:p>
+    <w:p>
+      <w:pPr>
+        <w:pStyle w:val="Standard"/>
+        <w:jc w:val="both"/>
+        <w:rPr>
+          <w:rFonts w:asciiTheme="minorHAnsi" w:hAnsiTheme="minorHAnsi" w:cstheme="minorHAnsi"/>
+          <w:b/>
+          <w:bCs/>
+          <w:sz w:val="28"/>
+          <w:szCs w:val="28"/>
+          <w:u w:val="single"/>
+          <w:lang w:val="fr-FR"/>
+        </w:rPr>
+      </w:pPr>
+      <w:r>
+        <w:rPr>
+          <w:rFonts w:asciiTheme="minorHAnsi" w:hAnsiTheme="minorHAnsi" w:cstheme="minorHAnsi"/>
+          <w:b/>
+          <w:bCs/>
+          <w:sz w:val="28"/>
+          <w:szCs w:val="28"/>
+          <w:u w:val="single"/>
+          <w:lang w:val="fr-FR"/>
+        </w:rPr>
+        <w:t xml:space="preserve">En ce qui concerne les méthodes applicatives de consultation, </w:t>
+      </w:r>
+      <w:r>
+        <w:rPr>
+          <w:rFonts w:asciiTheme="minorHAnsi" w:hAnsiTheme="minorHAnsi" w:cstheme="minorHAnsi"/>
+          <w:b/>
+          <w:bCs/>
+          <w:sz w:val="28"/>
+          <w:szCs w:val="28"/>
+          <w:u w:val="single"/>
+          <w:lang w:val="fr-FR"/>
+        </w:rPr>
+        <w:t>on va</w:t>
+      </w:r>
+      <w:r>
+        <w:rPr>
+          <w:rFonts w:asciiTheme="minorHAnsi" w:hAnsiTheme="minorHAnsi" w:cstheme="minorHAnsi"/>
+          <w:b/>
+          <w:bCs/>
+          <w:sz w:val="28"/>
+          <w:szCs w:val="28"/>
+          <w:u w:val="single"/>
+          <w:lang w:val="fr-FR"/>
+        </w:rPr>
+        <w:t xml:space="preserve"> utiliser le langage de requête N1QL</w:t>
+      </w:r>
+      <w:r>
+        <w:rPr>
+          <w:rFonts w:asciiTheme="minorHAnsi" w:hAnsiTheme="minorHAnsi" w:cstheme="minorHAnsi"/>
+          <w:b/>
+          <w:bCs/>
+          <w:sz w:val="28"/>
+          <w:szCs w:val="28"/>
+          <w:u w:val="single"/>
+          <w:lang w:val="fr-FR"/>
+        </w:rPr>
+        <w:t xml:space="preserve"> et l’API Java pour </w:t>
+      </w:r>
+      <w:proofErr w:type="spellStart"/>
+      <w:r>
+        <w:rPr>
+          <w:rFonts w:asciiTheme="minorHAnsi" w:hAnsiTheme="minorHAnsi" w:cstheme="minorHAnsi"/>
+          <w:b/>
+          <w:bCs/>
+          <w:sz w:val="28"/>
+          <w:szCs w:val="28"/>
+          <w:u w:val="single"/>
+          <w:lang w:val="fr-FR"/>
+        </w:rPr>
+        <w:t>Couchbase</w:t>
+      </w:r>
+      <w:proofErr w:type="spellEnd"/>
+      <w:r>
+        <w:rPr>
+          <w:rFonts w:asciiTheme="minorHAnsi" w:hAnsiTheme="minorHAnsi" w:cstheme="minorHAnsi"/>
+          <w:b/>
+          <w:bCs/>
+          <w:sz w:val="28"/>
+          <w:szCs w:val="28"/>
+          <w:u w:val="single"/>
+          <w:lang w:val="fr-FR"/>
+        </w:rPr>
+        <w:t xml:space="preserve">. Donc les méthodes vont être répartis entre les opérations sans N1QL et avec N1QL. Voici les </w:t>
+      </w:r>
+      <w:proofErr w:type="spellStart"/>
+      <w:r>
+        <w:rPr>
+          <w:rFonts w:asciiTheme="minorHAnsi" w:hAnsiTheme="minorHAnsi" w:cstheme="minorHAnsi"/>
+          <w:b/>
+          <w:bCs/>
+          <w:sz w:val="28"/>
+          <w:szCs w:val="28"/>
+          <w:u w:val="single"/>
+          <w:lang w:val="fr-FR"/>
+        </w:rPr>
+        <w:t>opéations</w:t>
+      </w:r>
+      <w:proofErr w:type="spellEnd"/>
+      <w:r>
+        <w:rPr>
+          <w:rFonts w:asciiTheme="minorHAnsi" w:hAnsiTheme="minorHAnsi" w:cstheme="minorHAnsi"/>
+          <w:b/>
+          <w:bCs/>
+          <w:sz w:val="28"/>
+          <w:szCs w:val="28"/>
+          <w:u w:val="single"/>
+          <w:lang w:val="fr-FR"/>
+        </w:rPr>
+        <w:t>.</w:t>
+      </w:r>
+    </w:p>
+    <w:p>
+      <w:pPr>
+        <w:pStyle w:val="Standard"/>
+        <w:jc w:val="both"/>
+        <w:rPr>
+          <w:rFonts w:asciiTheme="minorHAnsi" w:hAnsiTheme="minorHAnsi" w:cstheme="minorHAnsi"/>
+          <w:b/>
+          <w:bCs/>
+          <w:sz w:val="28"/>
+          <w:szCs w:val="28"/>
+          <w:u w:val="single"/>
+          <w:lang w:val="fr-FR"/>
+        </w:rPr>
+      </w:pPr>
+    </w:p>
+    <w:p>
+      <w:pPr>
+        <w:pStyle w:val="Standard"/>
+        <w:jc w:val="both"/>
+        <w:rPr>
+          <w:rFonts w:asciiTheme="minorHAnsi" w:hAnsiTheme="minorHAnsi" w:cstheme="minorHAnsi"/>
+          <w:b/>
+          <w:bCs/>
+          <w:sz w:val="28"/>
+          <w:szCs w:val="28"/>
+          <w:u w:val="single"/>
+          <w:lang w:val="fr-FR"/>
+        </w:rPr>
+      </w:pPr>
+    </w:p>
+    <w:p>
+      <w:pPr>
+        <w:pStyle w:val="Standard"/>
+        <w:jc w:val="both"/>
+        <w:rPr>
+          <w:rFonts w:asciiTheme="minorHAnsi" w:hAnsiTheme="minorHAnsi" w:cstheme="minorHAnsi"/>
+          <w:b/>
+          <w:bCs/>
+          <w:sz w:val="28"/>
+          <w:szCs w:val="28"/>
+          <w:u w:val="single"/>
+          <w:lang w:val="fr-FR"/>
+        </w:rPr>
+      </w:pPr>
+      <w:r>
+        <w:rPr>
+          <w:rFonts w:asciiTheme="minorHAnsi" w:hAnsiTheme="minorHAnsi" w:cstheme="minorHAnsi"/>
+          <w:b/>
+          <w:bCs/>
+          <w:sz w:val="28"/>
+          <w:szCs w:val="28"/>
+          <w:u w:val="single"/>
+          <w:lang w:val="fr-FR"/>
+        </w:rPr>
+        <w:t>Pour les opérations sans N1</w:t>
+      </w:r>
+      <w:proofErr w:type="gramStart"/>
+      <w:r>
+        <w:rPr>
+          <w:rFonts w:asciiTheme="minorHAnsi" w:hAnsiTheme="minorHAnsi" w:cstheme="minorHAnsi"/>
+          <w:b/>
+          <w:bCs/>
+          <w:sz w:val="28"/>
+          <w:szCs w:val="28"/>
+          <w:u w:val="single"/>
+          <w:lang w:val="fr-FR"/>
+        </w:rPr>
+        <w:t>QL:</w:t>
+      </w:r>
+      <w:proofErr w:type="gramEnd"/>
+    </w:p>
+    <w:p>
+      <w:pPr>
+        <w:pStyle w:val="Standard"/>
+        <w:jc w:val="both"/>
+        <w:rPr>
+          <w:rFonts w:asciiTheme="minorHAnsi" w:hAnsiTheme="minorHAnsi" w:cstheme="minorHAnsi"/>
+          <w:b/>
+          <w:bCs/>
+          <w:sz w:val="28"/>
+          <w:szCs w:val="28"/>
+          <w:u w:val="single"/>
+          <w:lang w:val="fr-FR"/>
+        </w:rPr>
+      </w:pPr>
+    </w:p>
+    <w:p>
+      <w:pPr>
+        <w:pStyle w:val="Standard"/>
+        <w:numPr>
+          <w:ilvl w:val="0"/>
+          <w:numId w:val="5"/>
+        </w:numPr>
+        <w:jc w:val="both"/>
+        <w:rPr>
+          <w:rFonts w:asciiTheme="minorHAnsi" w:hAnsiTheme="minorHAnsi" w:cstheme="minorHAnsi"/>
+          <w:lang w:val="fr-FR"/>
+        </w:rPr>
+      </w:pPr>
+      <w:r>
+        <w:rPr>
+          <w:rFonts w:asciiTheme="minorHAnsi" w:hAnsiTheme="minorHAnsi" w:cstheme="minorHAnsi"/>
+          <w:lang w:val="fr-FR"/>
+        </w:rPr>
+        <w:t>Recherche d'appartements par utilisateur</w:t>
+      </w:r>
+    </w:p>
+    <w:p>
+      <w:pPr>
+        <w:pStyle w:val="Standard"/>
+        <w:numPr>
+          <w:ilvl w:val="0"/>
+          <w:numId w:val="5"/>
+        </w:numPr>
+        <w:jc w:val="both"/>
+        <w:rPr>
+          <w:rFonts w:asciiTheme="minorHAnsi" w:hAnsiTheme="minorHAnsi" w:cstheme="minorHAnsi"/>
+          <w:lang w:val="fr-FR"/>
+        </w:rPr>
+      </w:pPr>
+      <w:r>
+        <w:rPr>
+          <w:rFonts w:asciiTheme="minorHAnsi" w:hAnsiTheme="minorHAnsi" w:cstheme="minorHAnsi"/>
+          <w:lang w:val="fr-FR"/>
+        </w:rPr>
+        <w:t>Recherche de transactions par client</w:t>
+      </w:r>
+    </w:p>
+    <w:p>
+      <w:pPr>
+        <w:pStyle w:val="Standard"/>
+        <w:numPr>
+          <w:ilvl w:val="0"/>
+          <w:numId w:val="5"/>
+        </w:numPr>
+        <w:jc w:val="both"/>
+        <w:rPr>
+          <w:rFonts w:asciiTheme="minorHAnsi" w:hAnsiTheme="minorHAnsi" w:cstheme="minorHAnsi"/>
+          <w:lang w:val="fr-FR"/>
+        </w:rPr>
+      </w:pPr>
+      <w:r>
+        <w:rPr>
+          <w:rFonts w:asciiTheme="minorHAnsi" w:hAnsiTheme="minorHAnsi" w:cstheme="minorHAnsi"/>
+          <w:lang w:val="fr-FR"/>
+        </w:rPr>
+        <w:t>Recherche de réservations par appartement</w:t>
+      </w:r>
+    </w:p>
+    <w:p>
+      <w:pPr>
+        <w:pStyle w:val="Standard"/>
+        <w:numPr>
+          <w:ilvl w:val="0"/>
+          <w:numId w:val="5"/>
+        </w:numPr>
+        <w:jc w:val="both"/>
+        <w:rPr>
+          <w:rFonts w:asciiTheme="minorHAnsi" w:hAnsiTheme="minorHAnsi" w:cstheme="minorHAnsi"/>
+          <w:lang w:val="fr-FR"/>
+        </w:rPr>
+      </w:pPr>
+      <w:r>
+        <w:rPr>
+          <w:rFonts w:asciiTheme="minorHAnsi" w:hAnsiTheme="minorHAnsi" w:cstheme="minorHAnsi"/>
+          <w:lang w:val="fr-FR"/>
+        </w:rPr>
+        <w:t>Recherche d'appartements par nombre de chambres</w:t>
+      </w:r>
+    </w:p>
+    <w:p>
+      <w:pPr>
+        <w:pStyle w:val="Standard"/>
+        <w:numPr>
+          <w:ilvl w:val="0"/>
+          <w:numId w:val="5"/>
+        </w:numPr>
+        <w:jc w:val="both"/>
+        <w:rPr>
+          <w:rFonts w:asciiTheme="minorHAnsi" w:hAnsiTheme="minorHAnsi" w:cstheme="minorHAnsi"/>
+          <w:lang w:val="fr-FR"/>
+        </w:rPr>
+      </w:pPr>
+      <w:r>
+        <w:rPr>
+          <w:rFonts w:asciiTheme="minorHAnsi" w:hAnsiTheme="minorHAnsi" w:cstheme="minorHAnsi"/>
+          <w:lang w:val="fr-FR"/>
+        </w:rPr>
+        <w:t>Recherche de clients par pays d'origine</w:t>
+      </w:r>
+    </w:p>
+    <w:p>
+      <w:pPr>
+        <w:pStyle w:val="Standard"/>
+        <w:numPr>
+          <w:ilvl w:val="0"/>
+          <w:numId w:val="5"/>
+        </w:numPr>
+        <w:jc w:val="both"/>
+        <w:rPr>
+          <w:rFonts w:asciiTheme="minorHAnsi" w:hAnsiTheme="minorHAnsi" w:cstheme="minorHAnsi"/>
+          <w:lang w:val="fr-FR"/>
+        </w:rPr>
+      </w:pPr>
+      <w:r>
+        <w:rPr>
+          <w:rFonts w:asciiTheme="minorHAnsi" w:hAnsiTheme="minorHAnsi" w:cstheme="minorHAnsi"/>
+          <w:lang w:val="fr-FR"/>
+        </w:rPr>
+        <w:t>Trouver tous les appartements dans une certaine gamme de prix</w:t>
+      </w:r>
+    </w:p>
+    <w:p>
+      <w:pPr>
+        <w:pStyle w:val="Standard"/>
+        <w:jc w:val="both"/>
+        <w:rPr>
+          <w:rFonts w:asciiTheme="minorHAnsi" w:hAnsiTheme="minorHAnsi" w:cstheme="minorHAnsi"/>
+          <w:b/>
+          <w:bCs/>
+          <w:sz w:val="28"/>
+          <w:szCs w:val="28"/>
+          <w:u w:val="single"/>
+          <w:lang w:val="fr-FR"/>
+        </w:rPr>
+      </w:pPr>
+    </w:p>
+    <w:p>
+      <w:pPr>
+        <w:pStyle w:val="Standard"/>
+        <w:jc w:val="both"/>
+        <w:rPr>
+          <w:rFonts w:asciiTheme="minorHAnsi" w:hAnsiTheme="minorHAnsi" w:cstheme="minorHAnsi"/>
+          <w:b/>
+          <w:bCs/>
+          <w:sz w:val="28"/>
+          <w:szCs w:val="28"/>
+          <w:u w:val="single"/>
+          <w:lang w:val="fr-FR"/>
+        </w:rPr>
+      </w:pPr>
+    </w:p>
+    <w:p>
+      <w:pPr>
+        <w:pStyle w:val="Standard"/>
+        <w:jc w:val="both"/>
+        <w:rPr>
+          <w:rFonts w:asciiTheme="minorHAnsi" w:hAnsiTheme="minorHAnsi" w:cstheme="minorHAnsi"/>
+          <w:b/>
+          <w:bCs/>
+          <w:sz w:val="28"/>
+          <w:szCs w:val="28"/>
+          <w:u w:val="single"/>
+          <w:lang w:val="fr-FR"/>
+        </w:rPr>
+      </w:pPr>
+      <w:r>
+        <w:rPr>
+          <w:rFonts w:asciiTheme="minorHAnsi" w:hAnsiTheme="minorHAnsi" w:cstheme="minorHAnsi"/>
+          <w:b/>
+          <w:bCs/>
+          <w:sz w:val="28"/>
+          <w:szCs w:val="28"/>
+          <w:u w:val="single"/>
+          <w:lang w:val="fr-FR"/>
+        </w:rPr>
+        <w:t>Pour les opérations utilisant N1</w:t>
+      </w:r>
+      <w:proofErr w:type="gramStart"/>
+      <w:r>
+        <w:rPr>
+          <w:rFonts w:asciiTheme="minorHAnsi" w:hAnsiTheme="minorHAnsi" w:cstheme="minorHAnsi"/>
+          <w:b/>
+          <w:bCs/>
+          <w:sz w:val="28"/>
+          <w:szCs w:val="28"/>
+          <w:u w:val="single"/>
+          <w:lang w:val="fr-FR"/>
+        </w:rPr>
+        <w:t>QL:</w:t>
+      </w:r>
+      <w:proofErr w:type="gramEnd"/>
+    </w:p>
+    <w:p>
+      <w:pPr>
+        <w:pStyle w:val="Standard"/>
+        <w:jc w:val="both"/>
+        <w:rPr>
+          <w:rFonts w:asciiTheme="minorHAnsi" w:hAnsiTheme="minorHAnsi" w:cstheme="minorHAnsi"/>
+          <w:b/>
+          <w:bCs/>
+          <w:sz w:val="28"/>
+          <w:szCs w:val="28"/>
+          <w:u w:val="single"/>
+          <w:lang w:val="fr-FR"/>
+        </w:rPr>
+      </w:pPr>
+    </w:p>
+    <w:p>
+      <w:pPr>
+        <w:pStyle w:val="Standard"/>
+        <w:numPr>
+          <w:ilvl w:val="0"/>
+          <w:numId w:val="4"/>
+        </w:numPr>
+        <w:jc w:val="both"/>
+        <w:rPr>
+          <w:rFonts w:asciiTheme="minorHAnsi" w:hAnsiTheme="minorHAnsi" w:cstheme="minorHAnsi"/>
+          <w:sz w:val="28"/>
+          <w:szCs w:val="28"/>
+          <w:lang w:val="fr-FR"/>
+        </w:rPr>
+      </w:pPr>
+      <w:r>
+        <w:rPr>
+          <w:rFonts w:asciiTheme="minorHAnsi" w:hAnsiTheme="minorHAnsi" w:cstheme="minorHAnsi"/>
+          <w:sz w:val="28"/>
+          <w:szCs w:val="28"/>
+          <w:lang w:val="fr-FR"/>
+        </w:rPr>
+        <w:t>Trouver toutes les transactions d'un client spécifique dans une certaine plage de dates</w:t>
+      </w:r>
+    </w:p>
+    <w:p>
+      <w:pPr>
+        <w:pStyle w:val="Standard"/>
+        <w:numPr>
+          <w:ilvl w:val="0"/>
+          <w:numId w:val="4"/>
+        </w:numPr>
+        <w:jc w:val="both"/>
+        <w:rPr>
+          <w:rFonts w:asciiTheme="minorHAnsi" w:hAnsiTheme="minorHAnsi" w:cstheme="minorHAnsi"/>
+          <w:sz w:val="28"/>
+          <w:szCs w:val="28"/>
+          <w:lang w:val="fr-FR"/>
+        </w:rPr>
+      </w:pPr>
+      <w:r>
+        <w:rPr>
+          <w:rFonts w:asciiTheme="minorHAnsi" w:hAnsiTheme="minorHAnsi" w:cstheme="minorHAnsi"/>
+          <w:sz w:val="28"/>
+          <w:szCs w:val="28"/>
+          <w:lang w:val="fr-FR"/>
+        </w:rPr>
+        <w:t>Trouver tous les utilisateurs qui n'ont pas encore vérifié leur compte</w:t>
+      </w:r>
+    </w:p>
+    <w:p>
+      <w:pPr>
+        <w:pStyle w:val="Standard"/>
+        <w:numPr>
+          <w:ilvl w:val="0"/>
+          <w:numId w:val="4"/>
+        </w:numPr>
+        <w:jc w:val="both"/>
+        <w:rPr>
+          <w:rFonts w:asciiTheme="minorHAnsi" w:hAnsiTheme="minorHAnsi" w:cstheme="minorHAnsi"/>
+          <w:sz w:val="28"/>
+          <w:szCs w:val="28"/>
+          <w:lang w:val="fr-FR"/>
+        </w:rPr>
+      </w:pPr>
+      <w:r>
+        <w:rPr>
+          <w:rFonts w:asciiTheme="minorHAnsi" w:hAnsiTheme="minorHAnsi" w:cstheme="minorHAnsi"/>
+          <w:sz w:val="28"/>
+          <w:szCs w:val="28"/>
+          <w:lang w:val="fr-FR"/>
+        </w:rPr>
+        <w:t>Trouver toutes les réservations pour un appartement spécifique</w:t>
+      </w:r>
+    </w:p>
+    <w:p>
+      <w:pPr>
+        <w:pStyle w:val="Standard"/>
+        <w:numPr>
+          <w:ilvl w:val="0"/>
+          <w:numId w:val="4"/>
+        </w:numPr>
+        <w:jc w:val="both"/>
+        <w:rPr>
+          <w:rFonts w:asciiTheme="minorHAnsi" w:hAnsiTheme="minorHAnsi" w:cstheme="minorHAnsi"/>
+          <w:sz w:val="28"/>
+          <w:szCs w:val="28"/>
+          <w:lang w:val="fr-FR"/>
+        </w:rPr>
+      </w:pPr>
+      <w:r>
+        <w:rPr>
+          <w:rFonts w:asciiTheme="minorHAnsi" w:hAnsiTheme="minorHAnsi" w:cstheme="minorHAnsi"/>
+          <w:sz w:val="28"/>
+          <w:szCs w:val="28"/>
+          <w:lang w:val="fr-FR"/>
+        </w:rPr>
+        <w:t xml:space="preserve">Trouver tous les clients d'un pays d'origine spécifique </w:t>
+      </w:r>
+    </w:p>
+    <w:p>
+      <w:pPr>
+        <w:pStyle w:val="Standard"/>
+        <w:numPr>
+          <w:ilvl w:val="0"/>
+          <w:numId w:val="4"/>
+        </w:numPr>
+        <w:jc w:val="both"/>
+        <w:rPr>
+          <w:rFonts w:asciiTheme="minorHAnsi" w:hAnsiTheme="minorHAnsi" w:cstheme="minorHAnsi"/>
+          <w:sz w:val="28"/>
+          <w:szCs w:val="28"/>
+          <w:lang w:val="fr-FR"/>
+        </w:rPr>
+      </w:pPr>
+      <w:r>
+        <w:rPr>
+          <w:rFonts w:asciiTheme="minorHAnsi" w:hAnsiTheme="minorHAnsi" w:cstheme="minorHAnsi"/>
+          <w:sz w:val="28"/>
+          <w:szCs w:val="28"/>
+          <w:lang w:val="fr-FR"/>
+        </w:rPr>
+        <w:t>Trouver tous les appartements ayant un certain nombre de salles de bains</w:t>
+      </w:r>
+    </w:p>
+    <w:p>
+      <w:pPr>
+        <w:pStyle w:val="Standard"/>
+        <w:jc w:val="both"/>
+        <w:rPr>
+          <w:rFonts w:asciiTheme="minorHAnsi" w:hAnsiTheme="minorHAnsi" w:cstheme="minorHAnsi"/>
+          <w:b/>
+          <w:bCs/>
+          <w:sz w:val="28"/>
+          <w:szCs w:val="28"/>
+          <w:u w:val="single"/>
+          <w:lang w:val="fr-FR"/>
+        </w:rPr>
+      </w:pPr>
+    </w:p>
+    <w:p>
+      <w:pPr>
+        <w:pStyle w:val="Standard"/>
+        <w:jc w:val="both"/>
+        <w:rPr>
+          <w:rFonts w:asciiTheme="minorHAnsi" w:hAnsiTheme="minorHAnsi" w:cstheme="minorHAnsi"/>
+          <w:b/>
+          <w:bCs/>
+          <w:sz w:val="28"/>
+          <w:szCs w:val="28"/>
+          <w:u w:val="single"/>
+          <w:lang w:val="fr-FR"/>
+        </w:rPr>
+      </w:pPr>
+    </w:p>
     <w:sectPr>
+      <w:footerReference w:type="default" r:id="rId13"/>
       <w:pgSz w:w="11905" w:h="16837"/>
       <w:pgMar w:top="1134" w:right="1134" w:bottom="1134" w:left="1134" w:header="720" w:footer="720" w:gutter="0"/>
+      <w:pgNumType w:start="0"/>
       <w:cols w:space="720"/>
+      <w:titlePg/>
+      <w:docGrid w:linePitch="326"/>
     </w:sectPr>
   </w:body>
 </w:document>
@@ -652,6 +2809,251 @@
     </w:p>
   </w:endnote>
 </w:endnotes>
+</file>
+
+<file path=word/footer1.xml><?xml version="1.0" encoding="utf-8"?>
+<w:ftr xmlns:wpc="http://schemas.microsoft.com/office/word/2010/wordprocessingCanvas" xmlns:cx="http://schemas.microsoft.com/office/drawing/2014/chartex" xmlns:cx1="http://schemas.microsoft.com/office/drawing/2015/9/8/chartex" xmlns:cx2="http://schemas.microsoft.com/office/drawing/2015/10/21/chartex" xmlns:cx3="http://schemas.microsoft.com/office/drawing/2016/5/9/chartex" xmlns:cx4="http://schemas.microsoft.com/office/drawing/2016/5/10/chartex" xmlns:cx5="http://schemas.microsoft.com/office/drawing/2016/5/11/chartex" xmlns:cx6="http://schemas.microsoft.com/office/drawing/2016/5/12/chartex" xmlns:cx7="http://schemas.microsoft.com/office/drawing/2016/5/13/chartex" xmlns:cx8="http://schemas.microsoft.com/office/drawing/2016/5/14/chartex" xmlns:mc="http://schemas.openxmlformats.org/markup-compatibility/2006" xmlns:aink="http://schemas.microsoft.com/office/drawing/2016/ink" xmlns:am3d="http://schemas.microsoft.com/office/drawing/2017/model3d" xmlns:o="urn:schemas-microsoft-com:office:office" xmlns:oel="http://schemas.microsoft.com/office/2019/extlst" xmlns:r="http://schemas.openxmlformats.org/officeDocument/2006/relationships" xmlns:m="http://schemas.openxmlformats.org/officeDocument/2006/math" xmlns:v="urn:schemas-microsoft-com:vml" xmlns:wp14="http://schemas.microsoft.com/office/word/2010/wordprocessingDrawing" xmlns:wp="http://schemas.openxmlformats.org/drawingml/2006/wordprocessingDrawing" xmlns:w10="urn:schemas-microsoft-com:office:word" xmlns:w="http://schemas.openxmlformats.org/wordprocessingml/2006/main" xmlns:w14="http://schemas.microsoft.com/office/word/2010/wordml" xmlns:w15="http://schemas.microsoft.com/office/word/2012/wordml" xmlns:w16cex="http://schemas.microsoft.com/office/word/2018/wordml/cex" xmlns:w16cid="http://schemas.microsoft.com/office/word/2016/wordml/cid" xmlns:w16="http://schemas.microsoft.com/office/word/2018/wordml" xmlns:w16du="http://schemas.microsoft.com/office/word/2023/wordml/word16du" xmlns:w16sdtdh="http://schemas.microsoft.com/office/word/2020/wordml/sdtdatahash" xmlns:w16se="http://schemas.microsoft.com/office/word/2015/wordml/symex" xmlns:wpg="http://schemas.microsoft.com/office/word/2010/wordprocessingGroup" xmlns:wpi="http://schemas.microsoft.com/office/word/2010/wordprocessingInk" xmlns:wne="http://schemas.microsoft.com/office/word/2006/wordml" xmlns:wps="http://schemas.microsoft.com/office/word/2010/wordprocessingShape" mc:Ignorable="w14 w15 w16se w16cid w16 w16cex w16sdtdh wp14">
+  <w:sdt>
+    <w:sdtPr>
+      <w:rPr>
+        <w:sz w:val="6"/>
+        <w:szCs w:val="6"/>
+      </w:rPr>
+      <w:id w:val="-1023166299"/>
+      <w:docPartObj>
+        <w:docPartGallery w:val="Page Numbers (Bottom of Page)"/>
+        <w:docPartUnique/>
+      </w:docPartObj>
+    </w:sdtPr>
+    <w:sdtEndPr>
+      <w:rPr>
+        <w:sz w:val="24"/>
+        <w:szCs w:val="24"/>
+      </w:rPr>
+    </w:sdtEndPr>
+    <w:sdtContent>
+      <w:p>
+        <w:pPr>
+          <w:pStyle w:val="Standard"/>
+        </w:pPr>
+        <w:proofErr w:type="spellStart"/>
+        <w:r>
+          <w:t>Conversion</w:t>
+        </w:r>
+        <w:proofErr w:type="spellEnd"/>
+        <w:r>
+          <w:t xml:space="preserve"> du MCD MERISE en des </w:t>
+        </w:r>
+        <w:proofErr w:type="spellStart"/>
+        <w:r>
+          <w:t>objets</w:t>
+        </w:r>
+        <w:proofErr w:type="spellEnd"/>
+        <w:r>
+          <w:t xml:space="preserve"> Couchbase</w:t>
+        </w:r>
+      </w:p>
+      <w:p>
+        <w:pPr>
+          <w:pStyle w:val="Pieddepage"/>
+        </w:pPr>
+        <w:r>
+          <w:rPr>
+            <w:noProof/>
+          </w:rPr>
+          <mc:AlternateContent>
+            <mc:Choice Requires="wps">
+              <w:drawing>
+                <wp:anchor distT="0" distB="0" distL="114300" distR="114300" simplePos="0" relativeHeight="251659264" behindDoc="0" locked="0" layoutInCell="1" allowOverlap="1" wp14:anchorId="6CFAE7CF" wp14:editId="4D84AF3B">
+                  <wp:simplePos x="0" y="0"/>
+                  <wp:positionH relativeFrom="page">
+                    <wp:align>right</wp:align>
+                  </wp:positionH>
+                  <wp:positionV relativeFrom="page">
+                    <wp:align>bottom</wp:align>
+                  </wp:positionV>
+                  <wp:extent cx="2125980" cy="2054860"/>
+                  <wp:effectExtent l="7620" t="0" r="0" b="2540"/>
+                  <wp:wrapNone/>
+                  <wp:docPr id="1465617140" name="Triangle isocèle 1"/>
+                  <wp:cNvGraphicFramePr>
+                    <a:graphicFrameLocks xmlns:a="http://schemas.openxmlformats.org/drawingml/2006/main"/>
+                  </wp:cNvGraphicFramePr>
+                  <a:graphic xmlns:a="http://schemas.openxmlformats.org/drawingml/2006/main">
+                    <a:graphicData uri="http://schemas.microsoft.com/office/word/2010/wordprocessingShape">
+                      <wps:wsp>
+                        <wps:cNvSpPr>
+                          <a:spLocks noChangeArrowheads="1"/>
+                        </wps:cNvSpPr>
+                        <wps:spPr bwMode="auto">
+                          <a:xfrm>
+                            <a:off x="0" y="0"/>
+                            <a:ext cx="2125980" cy="2054860"/>
+                          </a:xfrm>
+                          <a:prstGeom prst="triangle">
+                            <a:avLst>
+                              <a:gd name="adj" fmla="val 100000"/>
+                            </a:avLst>
+                          </a:prstGeom>
+                          <a:solidFill>
+                            <a:srgbClr val="D2EAF1"/>
+                          </a:solidFill>
+                          <a:ln>
+                            <a:noFill/>
+                          </a:ln>
+                          <a:extLst>
+                            <a:ext uri="{91240B29-F687-4F45-9708-019B960494DF}">
+                              <a14:hiddenLine xmlns:a14="http://schemas.microsoft.com/office/drawing/2010/main" w="9525">
+                                <a:solidFill>
+                                  <a:srgbClr val="000000"/>
+                                </a:solidFill>
+                                <a:miter lim="800000"/>
+                                <a:headEnd/>
+                                <a:tailEnd/>
+                              </a14:hiddenLine>
+                            </a:ext>
+                          </a:extLst>
+                        </wps:spPr>
+                        <wps:txbx>
+                          <w:txbxContent>
+                            <w:p>
+                              <w:pPr>
+                                <w:jc w:val="center"/>
+                                <w:rPr>
+                                  <w:szCs w:val="72"/>
+                                </w:rPr>
+                              </w:pPr>
+                              <w:r>
+                                <w:rPr>
+                                  <w:rFonts w:asciiTheme="minorHAnsi" w:eastAsiaTheme="minorEastAsia" w:hAnsiTheme="minorHAnsi" w:cs="Times New Roman"/>
+                                  <w:sz w:val="22"/>
+                                  <w:szCs w:val="22"/>
+                                </w:rPr>
+                                <w:fldChar w:fldCharType="begin"/>
+                              </w:r>
+                              <w:r>
+                                <w:instrText>PAGE    \* MERGEFORMAT</w:instrText>
+                              </w:r>
+                              <w:r>
+                                <w:rPr>
+                                  <w:rFonts w:asciiTheme="minorHAnsi" w:eastAsiaTheme="minorEastAsia" w:hAnsiTheme="minorHAnsi" w:cs="Times New Roman"/>
+                                  <w:sz w:val="22"/>
+                                  <w:szCs w:val="22"/>
+                                </w:rPr>
+                                <w:fldChar w:fldCharType="separate"/>
+                              </w:r>
+                              <w:r>
+                                <w:rPr>
+                                  <w:rFonts w:asciiTheme="majorHAnsi" w:eastAsiaTheme="majorEastAsia" w:hAnsiTheme="majorHAnsi" w:cstheme="majorBidi"/>
+                                  <w:color w:val="FFFFFF" w:themeColor="background1"/>
+                                  <w:sz w:val="72"/>
+                                  <w:szCs w:val="72"/>
+                                  <w:lang w:val="fr-FR"/>
+                                </w:rPr>
+                                <w:t>2</w:t>
+                              </w:r>
+                              <w:r>
+                                <w:rPr>
+                                  <w:rFonts w:asciiTheme="majorHAnsi" w:eastAsiaTheme="majorEastAsia" w:hAnsiTheme="majorHAnsi" w:cstheme="majorBidi"/>
+                                  <w:color w:val="FFFFFF" w:themeColor="background1"/>
+                                  <w:sz w:val="72"/>
+                                  <w:szCs w:val="72"/>
+                                </w:rPr>
+                                <w:fldChar w:fldCharType="end"/>
+                              </w:r>
+                            </w:p>
+                          </w:txbxContent>
+                        </wps:txbx>
+                        <wps:bodyPr rot="0" vert="horz" wrap="square" lIns="91440" tIns="45720" rIns="91440" bIns="45720" anchor="t" anchorCtr="0" upright="1">
+                          <a:noAutofit/>
+                        </wps:bodyPr>
+                      </wps:wsp>
+                    </a:graphicData>
+                  </a:graphic>
+                  <wp14:sizeRelH relativeFrom="page">
+                    <wp14:pctWidth>0</wp14:pctWidth>
+                  </wp14:sizeRelH>
+                  <wp14:sizeRelV relativeFrom="page">
+                    <wp14:pctHeight>0</wp14:pctHeight>
+                  </wp14:sizeRelV>
+                </wp:anchor>
+              </w:drawing>
+            </mc:Choice>
+            <mc:Fallback>
+              <w:pict>
+                <v:shapetype w14:anchorId="6CFAE7CF" id="_x0000_t5" coordsize="21600,21600" o:spt="5" adj="10800" path="m@0,l,21600r21600,xe">
+                  <v:stroke joinstyle="miter"/>
+                  <v:formulas>
+                    <v:f eqn="val #0"/>
+                    <v:f eqn="prod #0 1 2"/>
+                    <v:f eqn="sum @1 10800 0"/>
+                  </v:formulas>
+                  <v:path gradientshapeok="t" o:connecttype="custom" o:connectlocs="@0,0;@1,10800;0,21600;10800,21600;21600,21600;@2,10800" textboxrect="0,10800,10800,18000;5400,10800,16200,18000;10800,10800,21600,18000;0,7200,7200,21600;7200,7200,14400,21600;14400,7200,21600,21600"/>
+                  <v:handles>
+                    <v:h position="#0,topLeft" xrange="0,21600"/>
+                  </v:handles>
+                </v:shapetype>
+                <v:shape id="Triangle isocèle 1" o:spid="_x0000_s1026" type="#_x0000_t5" style="position:absolute;margin-left:116.2pt;margin-top:0;width:167.4pt;height:161.8pt;z-index:251659264;visibility:visible;mso-wrap-style:square;mso-width-percent:0;mso-height-percent:0;mso-wrap-distance-left:9pt;mso-wrap-distance-top:0;mso-wrap-distance-right:9pt;mso-wrap-distance-bottom:0;mso-position-horizontal:right;mso-position-horizontal-relative:page;mso-position-vertical:bottom;mso-position-vertical-relative:page;mso-width-percent:0;mso-height-percent:0;mso-width-relative:page;mso-height-relative:page;v-text-anchor:top" o:gfxdata="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" adj="21600" fillcolor="#d2eaf1" stroked="f">
+                  <v:textbox>
+                    <w:txbxContent>
+                      <w:p>
+                        <w:pPr>
+                          <w:jc w:val="center"/>
+                          <w:rPr>
+                            <w:szCs w:val="72"/>
+                          </w:rPr>
+                        </w:pPr>
+                        <w:r>
+                          <w:rPr>
+                            <w:rFonts w:asciiTheme="minorHAnsi" w:eastAsiaTheme="minorEastAsia" w:hAnsiTheme="minorHAnsi" w:cs="Times New Roman"/>
+                            <w:sz w:val="22"/>
+                            <w:szCs w:val="22"/>
+                          </w:rPr>
+                          <w:fldChar w:fldCharType="begin"/>
+                        </w:r>
+                        <w:r>
+                          <w:instrText>PAGE    \* MERGEFORMAT</w:instrText>
+                        </w:r>
+                        <w:r>
+                          <w:rPr>
+                            <w:rFonts w:asciiTheme="minorHAnsi" w:eastAsiaTheme="minorEastAsia" w:hAnsiTheme="minorHAnsi" w:cs="Times New Roman"/>
+                            <w:sz w:val="22"/>
+                            <w:szCs w:val="22"/>
+                          </w:rPr>
+                          <w:fldChar w:fldCharType="separate"/>
+                        </w:r>
+                        <w:r>
+                          <w:rPr>
+                            <w:rFonts w:asciiTheme="majorHAnsi" w:eastAsiaTheme="majorEastAsia" w:hAnsiTheme="majorHAnsi" w:cstheme="majorBidi"/>
+                            <w:color w:val="FFFFFF" w:themeColor="background1"/>
+                            <w:sz w:val="72"/>
+                            <w:szCs w:val="72"/>
+                            <w:lang w:val="fr-FR"/>
+                          </w:rPr>
+                          <w:t>2</w:t>
+                        </w:r>
+                        <w:r>
+                          <w:rPr>
+                            <w:rFonts w:asciiTheme="majorHAnsi" w:eastAsiaTheme="majorEastAsia" w:hAnsiTheme="majorHAnsi" w:cstheme="majorBidi"/>
+                            <w:color w:val="FFFFFF" w:themeColor="background1"/>
+                            <w:sz w:val="72"/>
+                            <w:szCs w:val="72"/>
+                          </w:rPr>
+                          <w:fldChar w:fldCharType="end"/>
+                        </w:r>
+                      </w:p>
+                    </w:txbxContent>
+                  </v:textbox>
+                  <w10:wrap anchorx="page" anchory="page"/>
+                </v:shape>
+              </w:pict>
+            </mc:Fallback>
+          </mc:AlternateContent>
+        </w:r>
+      </w:p>
+    </w:sdtContent>
+  </w:sdt>
+</w:ftr>
 </file>
 
 <file path=word/footnotes.xml><?xml version="1.0" encoding="utf-8"?>
@@ -765,9 +3167,98 @@
     </w:lvl>
   </w:abstractNum>
   <w:abstractNum w:abstractNumId="1" w15:restartNumberingAfterBreak="0">
+    <w:nsid w:val="0C8E542B"/>
+    <w:multiLevelType w:val="hybridMultilevel"/>
+    <w:tmpl w:val="C95A1D3A"/>
+    <w:lvl w:ilvl="0" w:tplc="040C000D">
+      <w:start w:val="1"/>
+      <w:numFmt w:val="bullet"/>
+      <w:lvlText w:val=""/>
+      <w:lvlJc w:val="left"/>
+      <w:pPr>
+        <w:ind w:left="720" w:hanging="360"/>
+      </w:pPr>
+      <w:rPr>
+        <w:rFonts w:ascii="Wingdings" w:hAnsi="Wingdings" w:hint="default"/>
+      </w:rPr>
+    </w:lvl>
+    <w:lvl w:ilvl="1" w:tplc="FFFFFFFF" w:tentative="1">
+      <w:start w:val="1"/>
+      <w:numFmt w:val="lowerLetter"/>
+      <w:lvlText w:val="%2."/>
+      <w:lvlJc w:val="left"/>
+      <w:pPr>
+        <w:ind w:left="1440" w:hanging="360"/>
+      </w:pPr>
+    </w:lvl>
+    <w:lvl w:ilvl="2" w:tplc="FFFFFFFF" w:tentative="1">
+      <w:start w:val="1"/>
+      <w:numFmt w:val="lowerRoman"/>
+      <w:lvlText w:val="%3."/>
+      <w:lvlJc w:val="right"/>
+      <w:pPr>
+        <w:ind w:left="2160" w:hanging="180"/>
+      </w:pPr>
+    </w:lvl>
+    <w:lvl w:ilvl="3" w:tplc="FFFFFFFF" w:tentative="1">
+      <w:start w:val="1"/>
+      <w:numFmt w:val="decimal"/>
+      <w:lvlText w:val="%4."/>
+      <w:lvlJc w:val="left"/>
+      <w:pPr>
+        <w:ind w:left="2880" w:hanging="360"/>
+      </w:pPr>
+    </w:lvl>
+    <w:lvl w:ilvl="4" w:tplc="FFFFFFFF" w:tentative="1">
+      <w:start w:val="1"/>
+      <w:numFmt w:val="lowerLetter"/>
+      <w:lvlText w:val="%5."/>
+      <w:lvlJc w:val="left"/>
+      <w:pPr>
+        <w:ind w:left="3600" w:hanging="360"/>
+      </w:pPr>
+    </w:lvl>
+    <w:lvl w:ilvl="5" w:tplc="FFFFFFFF" w:tentative="1">
+      <w:start w:val="1"/>
+      <w:numFmt w:val="lowerRoman"/>
+      <w:lvlText w:val="%6."/>
+      <w:lvlJc w:val="right"/>
+      <w:pPr>
+        <w:ind w:left="4320" w:hanging="180"/>
+      </w:pPr>
+    </w:lvl>
+    <w:lvl w:ilvl="6" w:tplc="FFFFFFFF" w:tentative="1">
+      <w:start w:val="1"/>
+      <w:numFmt w:val="decimal"/>
+      <w:lvlText w:val="%7."/>
+      <w:lvlJc w:val="left"/>
+      <w:pPr>
+        <w:ind w:left="5040" w:hanging="360"/>
+      </w:pPr>
+    </w:lvl>
+    <w:lvl w:ilvl="7" w:tplc="FFFFFFFF" w:tentative="1">
+      <w:start w:val="1"/>
+      <w:numFmt w:val="lowerLetter"/>
+      <w:lvlText w:val="%8."/>
+      <w:lvlJc w:val="left"/>
+      <w:pPr>
+        <w:ind w:left="5760" w:hanging="360"/>
+      </w:pPr>
+    </w:lvl>
+    <w:lvl w:ilvl="8" w:tplc="FFFFFFFF" w:tentative="1">
+      <w:start w:val="1"/>
+      <w:numFmt w:val="lowerRoman"/>
+      <w:lvlText w:val="%9."/>
+      <w:lvlJc w:val="right"/>
+      <w:pPr>
+        <w:ind w:left="6480" w:hanging="180"/>
+      </w:pPr>
+    </w:lvl>
+  </w:abstractNum>
+  <w:abstractNum w:abstractNumId="2" w15:restartNumberingAfterBreak="0">
     <w:nsid w:val="3D2C0308"/>
     <w:multiLevelType w:val="hybridMultilevel"/>
-    <w:tmpl w:val="E686375E"/>
+    <w:tmpl w:val="26A8490A"/>
     <w:lvl w:ilvl="0" w:tplc="040C000F">
       <w:start w:val="1"/>
       <w:numFmt w:val="decimal"/>
@@ -850,7 +3341,120 @@
       </w:pPr>
     </w:lvl>
   </w:abstractNum>
-  <w:abstractNum w:abstractNumId="2" w15:restartNumberingAfterBreak="0">
+  <w:abstractNum w:abstractNumId="3" w15:restartNumberingAfterBreak="0">
+    <w:nsid w:val="42AA38D9"/>
+    <w:multiLevelType w:val="hybridMultilevel"/>
+    <w:tmpl w:val="2D72C62A"/>
+    <w:lvl w:ilvl="0" w:tplc="040C000D">
+      <w:start w:val="1"/>
+      <w:numFmt w:val="bullet"/>
+      <w:lvlText w:val=""/>
+      <w:lvlJc w:val="left"/>
+      <w:pPr>
+        <w:ind w:left="720" w:hanging="360"/>
+      </w:pPr>
+      <w:rPr>
+        <w:rFonts w:ascii="Wingdings" w:hAnsi="Wingdings" w:hint="default"/>
+      </w:rPr>
+    </w:lvl>
+    <w:lvl w:ilvl="1" w:tplc="040C0003" w:tentative="1">
+      <w:start w:val="1"/>
+      <w:numFmt w:val="bullet"/>
+      <w:lvlText w:val="o"/>
+      <w:lvlJc w:val="left"/>
+      <w:pPr>
+        <w:ind w:left="1440" w:hanging="360"/>
+      </w:pPr>
+      <w:rPr>
+        <w:rFonts w:ascii="Courier New" w:hAnsi="Courier New" w:cs="Courier New" w:hint="default"/>
+      </w:rPr>
+    </w:lvl>
+    <w:lvl w:ilvl="2" w:tplc="040C0005" w:tentative="1">
+      <w:start w:val="1"/>
+      <w:numFmt w:val="bullet"/>
+      <w:lvlText w:val=""/>
+      <w:lvlJc w:val="left"/>
+      <w:pPr>
+        <w:ind w:left="2160" w:hanging="360"/>
+      </w:pPr>
+      <w:rPr>
+        <w:rFonts w:ascii="Wingdings" w:hAnsi="Wingdings" w:hint="default"/>
+      </w:rPr>
+    </w:lvl>
+    <w:lvl w:ilvl="3" w:tplc="040C0001" w:tentative="1">
+      <w:start w:val="1"/>
+      <w:numFmt w:val="bullet"/>
+      <w:lvlText w:val=""/>
+      <w:lvlJc w:val="left"/>
+      <w:pPr>
+        <w:ind w:left="2880" w:hanging="360"/>
+      </w:pPr>
+      <w:rPr>
+        <w:rFonts w:ascii="Symbol" w:hAnsi="Symbol" w:hint="default"/>
+      </w:rPr>
+    </w:lvl>
+    <w:lvl w:ilvl="4" w:tplc="040C0003" w:tentative="1">
+      <w:start w:val="1"/>
+      <w:numFmt w:val="bullet"/>
+      <w:lvlText w:val="o"/>
+      <w:lvlJc w:val="left"/>
+      <w:pPr>
+        <w:ind w:left="3600" w:hanging="360"/>
+      </w:pPr>
+      <w:rPr>
+        <w:rFonts w:ascii="Courier New" w:hAnsi="Courier New" w:cs="Courier New" w:hint="default"/>
+      </w:rPr>
+    </w:lvl>
+    <w:lvl w:ilvl="5" w:tplc="040C0005" w:tentative="1">
+      <w:start w:val="1"/>
+      <w:numFmt w:val="bullet"/>
+      <w:lvlText w:val=""/>
+      <w:lvlJc w:val="left"/>
+      <w:pPr>
+        <w:ind w:left="4320" w:hanging="360"/>
+      </w:pPr>
+      <w:rPr>
+        <w:rFonts w:ascii="Wingdings" w:hAnsi="Wingdings" w:hint="default"/>
+      </w:rPr>
+    </w:lvl>
+    <w:lvl w:ilvl="6" w:tplc="040C0001" w:tentative="1">
+      <w:start w:val="1"/>
+      <w:numFmt w:val="bullet"/>
+      <w:lvlText w:val=""/>
+      <w:lvlJc w:val="left"/>
+      <w:pPr>
+        <w:ind w:left="5040" w:hanging="360"/>
+      </w:pPr>
+      <w:rPr>
+        <w:rFonts w:ascii="Symbol" w:hAnsi="Symbol" w:hint="default"/>
+      </w:rPr>
+    </w:lvl>
+    <w:lvl w:ilvl="7" w:tplc="040C0003" w:tentative="1">
+      <w:start w:val="1"/>
+      <w:numFmt w:val="bullet"/>
+      <w:lvlText w:val="o"/>
+      <w:lvlJc w:val="left"/>
+      <w:pPr>
+        <w:ind w:left="5760" w:hanging="360"/>
+      </w:pPr>
+      <w:rPr>
+        <w:rFonts w:ascii="Courier New" w:hAnsi="Courier New" w:cs="Courier New" w:hint="default"/>
+      </w:rPr>
+    </w:lvl>
+    <w:lvl w:ilvl="8" w:tplc="040C0005" w:tentative="1">
+      <w:start w:val="1"/>
+      <w:numFmt w:val="bullet"/>
+      <w:lvlText w:val=""/>
+      <w:lvlJc w:val="left"/>
+      <w:pPr>
+        <w:ind w:left="6480" w:hanging="360"/>
+      </w:pPr>
+      <w:rPr>
+        <w:rFonts w:ascii="Wingdings" w:hAnsi="Wingdings" w:hint="default"/>
+      </w:rPr>
+    </w:lvl>
+  </w:abstractNum>
+  <w:abstractNum w:abstractNumId="4" w15:restartNumberingAfterBreak="0">
     <w:nsid w:val="634B066E"/>
     <w:multiLevelType w:val="hybridMultilevel"/>
     <w:tmpl w:val="51B06038"/>
@@ -943,10 +3547,16 @@
     <w:abstractNumId w:val="0"/>
   </w:num>
   <w:num w:numId="2" w16cid:durableId="1206025231">
+    <w:abstractNumId w:val="4"/>
+  </w:num>
+  <w:num w:numId="3" w16cid:durableId="226840172">
     <w:abstractNumId w:val="2"/>
   </w:num>
-  <w:num w:numId="3" w16cid:durableId="226840172">
+  <w:num w:numId="4" w16cid:durableId="852038826">
     <w:abstractNumId w:val="1"/>
+  </w:num>
+  <w:num w:numId="5" w16cid:durableId="735586531">
+    <w:abstractNumId w:val="3"/>
   </w:num>
 </w:numbering>
 </file>
@@ -1438,6 +4048,48 @@
       <w:bCs/>
     </w:rPr>
   </w:style>
+  <w:style w:type="paragraph" w:styleId="En-tte">
+    <w:name w:val="header"/>
+    <w:basedOn w:val="Normal"/>
+    <w:link w:val="En-tteCar"/>
+    <w:uiPriority w:val="99"/>
+    <w:unhideWhenUsed/>
+    <w:rsid w:val="00D37DE3"/>
+    <w:pPr>
+      <w:tabs>
+        <w:tab w:val="center" w:pos="4536"/>
+        <w:tab w:val="right" w:pos="9072"/>
+      </w:tabs>
+    </w:pPr>
+  </w:style>
+  <w:style w:type="character" w:customStyle="1" w:styleId="En-tteCar">
+    <w:name w:val="En-tête Car"/>
+    <w:basedOn w:val="Policepardfaut"/>
+    <w:link w:val="En-tte"/>
+    <w:uiPriority w:val="99"/>
+    <w:rsid w:val="00D37DE3"/>
+  </w:style>
+  <w:style w:type="paragraph" w:styleId="Pieddepage">
+    <w:name w:val="footer"/>
+    <w:basedOn w:val="Normal"/>
+    <w:link w:val="PieddepageCar"/>
+    <w:uiPriority w:val="99"/>
+    <w:unhideWhenUsed/>
+    <w:rsid w:val="00D37DE3"/>
+    <w:pPr>
+      <w:tabs>
+        <w:tab w:val="center" w:pos="4536"/>
+        <w:tab w:val="right" w:pos="9072"/>
+      </w:tabs>
+    </w:pPr>
+  </w:style>
+  <w:style w:type="character" w:customStyle="1" w:styleId="PieddepageCar">
+    <w:name w:val="Pied de page Car"/>
+    <w:basedOn w:val="Policepardfaut"/>
+    <w:link w:val="Pieddepage"/>
+    <w:uiPriority w:val="99"/>
+    <w:rsid w:val="00D37DE3"/>
+  </w:style>
 </w:styles>
 </file>
 

</xml_diff>